<commit_message>
Added what has been done as a team so far in responsibility.
</commit_message>
<xml_diff>
--- a/Artifacts/Responsibility.docx
+++ b/Artifacts/Responsibility.docx
@@ -19,9 +19,8 @@
       <w:r>
         <w:t>Kewin</w:t>
       </w:r>
-      <w:bookmarkStart w:id="0" w:name="_GoBack"/>
-      <w:bookmarkEnd w:id="0"/>
     </w:p>
+    <w:p/>
     <w:p>
       <w:pPr>
         <w:pStyle w:val="Overskrift1"/>
@@ -39,6 +38,49 @@
       <w:r>
         <w:t>Christian</w:t>
       </w:r>
+    </w:p>
+    <w:p>
+      <w:pPr>
+        <w:pStyle w:val="Overskrift1"/>
+        <w:rPr>
+          <w:lang w:val="en-US"/>
+        </w:rPr>
+      </w:pPr>
+      <w:r>
+        <w:rPr>
+          <w:lang w:val="en-US"/>
+        </w:rPr>
+        <w:t xml:space="preserve">All </w:t>
+      </w:r>
+      <w:proofErr w:type="gramStart"/>
+      <w:r>
+        <w:rPr>
+          <w:lang w:val="en-US"/>
+        </w:rPr>
+        <w:t>( done</w:t>
+      </w:r>
+      <w:proofErr w:type="gramEnd"/>
+      <w:r>
+        <w:rPr>
+          <w:lang w:val="en-US"/>
+        </w:rPr>
+        <w:t xml:space="preserve"> as a team )</w:t>
+      </w:r>
+    </w:p>
+    <w:p>
+      <w:pPr>
+        <w:rPr>
+          <w:lang w:val="en-US"/>
+        </w:rPr>
+      </w:pPr>
+      <w:r>
+        <w:rPr>
+          <w:lang w:val="en-US"/>
+        </w:rPr>
+        <w:t>Create class Diagram.</w:t>
+      </w:r>
+      <w:bookmarkStart w:id="0" w:name="_GoBack"/>
+      <w:bookmarkEnd w:id="0"/>
     </w:p>
     <w:sectPr>
       <w:pgSz w:w="11906" w:h="16838"/>

</xml_diff>

<commit_message>
Added Design patterns artifact
</commit_message>
<xml_diff>
--- a/Artifacts/Responsibility.docx
+++ b/Artifacts/Responsibility.docx
@@ -5,22 +5,62 @@
     <w:p>
       <w:pPr>
         <w:pStyle w:val="Titel"/>
+        <w:rPr>
+          <w:lang w:val="en-US"/>
+        </w:rPr>
+      </w:pPr>
+      <w:r>
+        <w:rPr>
+          <w:lang w:val="en-US"/>
+        </w:rPr>
+        <w:t>Responsibility</w:t>
+      </w:r>
+    </w:p>
+    <w:p>
+      <w:pPr>
+        <w:pStyle w:val="Overskrift1"/>
+        <w:rPr>
+          <w:lang w:val="en-US"/>
+        </w:rPr>
       </w:pPr>
       <w:proofErr w:type="spellStart"/>
       <w:r>
-        <w:t>Responsibility</w:t>
+        <w:rPr>
+          <w:lang w:val="en-US"/>
+        </w:rPr>
+        <w:t>Kewin</w:t>
       </w:r>
       <w:proofErr w:type="spellEnd"/>
     </w:p>
     <w:p>
       <w:pPr>
-        <w:pStyle w:val="Overskrift1"/>
+        <w:rPr>
+          <w:lang w:val="en-US"/>
+        </w:rPr>
       </w:pPr>
       <w:r>
-        <w:t>Kewin</w:t>
+        <w:rPr>
+          <w:lang w:val="en-US"/>
+        </w:rPr>
+        <w:t xml:space="preserve">Created </w:t>
       </w:r>
+      <w:proofErr w:type="gramStart"/>
+      <w:r>
+        <w:rPr>
+          <w:lang w:val="en-US"/>
+        </w:rPr>
+        <w:t>artifact ”</w:t>
+      </w:r>
+      <w:proofErr w:type="gramEnd"/>
+      <w:r>
+        <w:rPr>
+          <w:lang w:val="en-US"/>
+        </w:rPr>
+        <w:t>Design Patterns”.</w:t>
+      </w:r>
+      <w:bookmarkStart w:id="0" w:name="_GoBack"/>
+      <w:bookmarkEnd w:id="0"/>
     </w:p>
-    <w:p/>
     <w:p>
       <w:pPr>
         <w:pStyle w:val="Overskrift1"/>
@@ -79,8 +119,6 @@
         </w:rPr>
         <w:t>Create class Diagram.</w:t>
       </w:r>
-      <w:bookmarkStart w:id="0" w:name="_GoBack"/>
-      <w:bookmarkEnd w:id="0"/>
     </w:p>
     <w:sectPr>
       <w:pgSz w:w="11906" w:h="16838"/>

</xml_diff>

<commit_message>
Updated the  Responsibility document
</commit_message>
<xml_diff>
--- a/Artifacts/Responsibility.docx
+++ b/Artifacts/Responsibility.docx
@@ -23,64 +23,235 @@
           <w:lang w:val="en-US"/>
         </w:rPr>
       </w:pPr>
-      <w:proofErr w:type="spellStart"/>
       <w:r>
         <w:rPr>
           <w:lang w:val="en-US"/>
         </w:rPr>
         <w:t>Kewin</w:t>
       </w:r>
-      <w:proofErr w:type="spellEnd"/>
-    </w:p>
-    <w:p>
-      <w:pPr>
-        <w:rPr>
-          <w:lang w:val="en-US"/>
-        </w:rPr>
-      </w:pPr>
-      <w:r>
-        <w:rPr>
-          <w:lang w:val="en-US"/>
-        </w:rPr>
-        <w:t xml:space="preserve">Created </w:t>
-      </w:r>
-      <w:proofErr w:type="gramStart"/>
-      <w:r>
-        <w:rPr>
-          <w:lang w:val="en-US"/>
-        </w:rPr>
-        <w:t>artifact ”</w:t>
-      </w:r>
-      <w:proofErr w:type="gramEnd"/>
-      <w:r>
-        <w:rPr>
-          <w:lang w:val="en-US"/>
-        </w:rPr>
-        <w:t>Design Patterns”.</w:t>
+    </w:p>
+    <w:p>
+      <w:pPr>
+        <w:pStyle w:val="Undertitel"/>
+        <w:rPr>
+          <w:lang w:val="en-US"/>
+        </w:rPr>
+      </w:pPr>
+      <w:r>
+        <w:rPr>
+          <w:lang w:val="en-US"/>
+        </w:rPr>
+        <w:t>FURPS+</w:t>
       </w:r>
       <w:bookmarkStart w:id="0" w:name="_GoBack"/>
       <w:bookmarkEnd w:id="0"/>
     </w:p>
     <w:p>
       <w:pPr>
+        <w:pStyle w:val="Undertitel"/>
+        <w:rPr>
+          <w:lang w:val="en-US"/>
+        </w:rPr>
+      </w:pPr>
+      <w:r>
+        <w:rPr>
+          <w:lang w:val="en-US"/>
+        </w:rPr>
+        <w:t xml:space="preserve">Identifying </w:t>
+      </w:r>
+      <w:r>
+        <w:rPr>
+          <w:lang w:val="en-US"/>
+        </w:rPr>
+        <w:t>Design Patterns</w:t>
+      </w:r>
+    </w:p>
+    <w:p>
+      <w:pPr>
+        <w:pStyle w:val="Listeafsnit"/>
+        <w:numPr>
+          <w:ilvl w:val="0"/>
+          <w:numId w:val="3"/>
+        </w:numPr>
+        <w:rPr>
+          <w:lang w:val="en-US"/>
+        </w:rPr>
+      </w:pPr>
+      <w:r>
+        <w:rPr>
+          <w:lang w:val="en-US"/>
+        </w:rPr>
+        <w:t>Composite</w:t>
+      </w:r>
+    </w:p>
+    <w:p>
+      <w:pPr>
         <w:pStyle w:val="Overskrift1"/>
-      </w:pPr>
-      <w:proofErr w:type="spellStart"/>
-      <w:r>
+        <w:rPr>
+          <w:lang w:val="en-US"/>
+        </w:rPr>
+      </w:pPr>
+      <w:r>
+        <w:rPr>
+          <w:lang w:val="en-US"/>
+        </w:rPr>
         <w:t>Kasra</w:t>
       </w:r>
-      <w:proofErr w:type="spellEnd"/>
+    </w:p>
+    <w:p>
+      <w:pPr>
+        <w:pStyle w:val="Undertitel"/>
+        <w:rPr>
+          <w:lang w:val="en-US"/>
+        </w:rPr>
+      </w:pPr>
+      <w:r>
+        <w:rPr>
+          <w:lang w:val="en-US"/>
+        </w:rPr>
+        <w:t>Communication Diagram</w:t>
+      </w:r>
+    </w:p>
+    <w:p>
+      <w:pPr>
+        <w:pStyle w:val="Listeafsnit"/>
+        <w:numPr>
+          <w:ilvl w:val="0"/>
+          <w:numId w:val="2"/>
+        </w:numPr>
+        <w:rPr>
+          <w:lang w:val="en-US"/>
+        </w:rPr>
+      </w:pPr>
+      <w:r>
+        <w:rPr>
+          <w:lang w:val="en-US"/>
+        </w:rPr>
+        <w:t>HEJKASRA</w:t>
+      </w:r>
     </w:p>
     <w:p>
       <w:pPr>
         <w:pStyle w:val="Overskrift1"/>
-      </w:pPr>
-      <w:r>
+        <w:rPr>
+          <w:lang w:val="en-US"/>
+        </w:rPr>
+      </w:pPr>
+      <w:r>
+        <w:rPr>
+          <w:lang w:val="en-US"/>
+        </w:rPr>
         <w:t>Christian</w:t>
       </w:r>
     </w:p>
     <w:p>
       <w:pPr>
+        <w:rPr>
+          <w:lang w:val="en-US"/>
+        </w:rPr>
+      </w:pPr>
+      <w:r>
+        <w:rPr>
+          <w:rStyle w:val="UndertitelTegn"/>
+          <w:lang w:val="en-US"/>
+        </w:rPr>
+        <w:t>Use Case Model</w:t>
+      </w:r>
+      <w:r>
+        <w:rPr>
+          <w:lang w:val="en-US"/>
+        </w:rPr>
+        <w:t xml:space="preserve"> </w:t>
+      </w:r>
+    </w:p>
+    <w:p>
+      <w:pPr>
+        <w:pStyle w:val="Listeafsnit"/>
+        <w:numPr>
+          <w:ilvl w:val="0"/>
+          <w:numId w:val="1"/>
+        </w:numPr>
+        <w:rPr>
+          <w:lang w:val="en-US"/>
+        </w:rPr>
+      </w:pPr>
+      <w:r>
+        <w:rPr>
+          <w:lang w:val="en-US"/>
+        </w:rPr>
+        <w:t>Use case Text</w:t>
+      </w:r>
+    </w:p>
+    <w:p>
+      <w:pPr>
+        <w:pStyle w:val="Listeafsnit"/>
+        <w:numPr>
+          <w:ilvl w:val="0"/>
+          <w:numId w:val="1"/>
+        </w:numPr>
+        <w:rPr>
+          <w:lang w:val="en-US"/>
+        </w:rPr>
+      </w:pPr>
+      <w:r>
+        <w:rPr>
+          <w:lang w:val="en-US"/>
+        </w:rPr>
+        <w:t>System Sequence Diagram</w:t>
+      </w:r>
+    </w:p>
+    <w:p>
+      <w:pPr>
+        <w:pStyle w:val="Listeafsnit"/>
+        <w:numPr>
+          <w:ilvl w:val="0"/>
+          <w:numId w:val="1"/>
+        </w:numPr>
+        <w:rPr>
+          <w:lang w:val="en-US"/>
+        </w:rPr>
+      </w:pPr>
+      <w:r>
+        <w:rPr>
+          <w:lang w:val="en-US"/>
+        </w:rPr>
+        <w:t>Use Case Diagram</w:t>
+      </w:r>
+    </w:p>
+    <w:p>
+      <w:pPr>
+        <w:pStyle w:val="Undertitel"/>
+        <w:rPr>
+          <w:lang w:val="en-US"/>
+        </w:rPr>
+      </w:pPr>
+      <w:r>
+        <w:rPr>
+          <w:lang w:val="en-US"/>
+        </w:rPr>
+        <w:t>Sequence Diagram</w:t>
+      </w:r>
+    </w:p>
+    <w:p>
+      <w:pPr>
+        <w:pStyle w:val="Listeafsnit"/>
+        <w:numPr>
+          <w:ilvl w:val="0"/>
+          <w:numId w:val="1"/>
+        </w:numPr>
+        <w:rPr>
+          <w:lang w:val="en-US"/>
+        </w:rPr>
+      </w:pPr>
+      <w:r>
+        <w:rPr>
+          <w:lang w:val="en-US"/>
+        </w:rPr>
+        <w:t>A diagram that describes the some of the clientside flow of the program</w:t>
+      </w:r>
+    </w:p>
+    <w:p>
+      <w:pPr>
         <w:pStyle w:val="Overskrift1"/>
         <w:rPr>
           <w:lang w:val="en-US"/>
@@ -90,34 +261,45 @@
         <w:rPr>
           <w:lang w:val="en-US"/>
         </w:rPr>
-        <w:t xml:space="preserve">All </w:t>
-      </w:r>
-      <w:proofErr w:type="gramStart"/>
-      <w:r>
-        <w:rPr>
-          <w:lang w:val="en-US"/>
-        </w:rPr>
-        <w:t>( done</w:t>
-      </w:r>
-      <w:proofErr w:type="gramEnd"/>
-      <w:r>
-        <w:rPr>
-          <w:lang w:val="en-US"/>
-        </w:rPr>
-        <w:t xml:space="preserve"> as a team )</w:t>
-      </w:r>
-    </w:p>
-    <w:p>
-      <w:pPr>
-        <w:rPr>
-          <w:lang w:val="en-US"/>
-        </w:rPr>
-      </w:pPr>
-      <w:r>
-        <w:rPr>
-          <w:lang w:val="en-US"/>
-        </w:rPr>
-        <w:t>Create class Diagram.</w:t>
+        <w:t>All (done as a team</w:t>
+      </w:r>
+      <w:r>
+        <w:rPr>
+          <w:lang w:val="en-US"/>
+        </w:rPr>
+        <w:t>)</w:t>
+      </w:r>
+    </w:p>
+    <w:p>
+      <w:pPr>
+        <w:pStyle w:val="Undertitel"/>
+        <w:rPr>
+          <w:lang w:val="en-US"/>
+        </w:rPr>
+      </w:pPr>
+      <w:r>
+        <w:rPr>
+          <w:lang w:val="en-US"/>
+        </w:rPr>
+        <w:t>Class Diagram</w:t>
+      </w:r>
+    </w:p>
+    <w:p>
+      <w:pPr>
+        <w:pStyle w:val="Listeafsnit"/>
+        <w:numPr>
+          <w:ilvl w:val="0"/>
+          <w:numId w:val="1"/>
+        </w:numPr>
+        <w:rPr>
+          <w:lang w:val="en-US"/>
+        </w:rPr>
+      </w:pPr>
+      <w:r>
+        <w:rPr>
+          <w:lang w:val="en-US"/>
+        </w:rPr>
+        <w:t>The diagram shows our identified classes we have so far</w:t>
       </w:r>
     </w:p>
     <w:sectPr>
@@ -128,6 +310,356 @@
     </w:sectPr>
   </w:body>
 </w:document>
+</file>
+
+<file path=word/numbering.xml><?xml version="1.0" encoding="utf-8"?>
+<w:numbering xmlns:wpc="http://schemas.microsoft.com/office/word/2010/wordprocessingCanvas" xmlns:mc="http://schemas.openxmlformats.org/markup-compatibility/2006" xmlns:o="urn:schemas-microsoft-com:office:office" xmlns:r="http://schemas.openxmlformats.org/officeDocument/2006/relationships" xmlns:m="http://schemas.openxmlformats.org/officeDocument/2006/math" xmlns:v="urn:schemas-microsoft-com:vml" xmlns:wp14="http://schemas.microsoft.com/office/word/2010/wordprocessingDrawing" xmlns:wp="http://schemas.openxmlformats.org/drawingml/2006/wordprocessingDrawing" xmlns:w10="urn:schemas-microsoft-com:office:word" xmlns:w="http://schemas.openxmlformats.org/wordprocessingml/2006/main" xmlns:w14="http://schemas.microsoft.com/office/word/2010/wordml" xmlns:wpg="http://schemas.microsoft.com/office/word/2010/wordprocessingGroup" xmlns:wpi="http://schemas.microsoft.com/office/word/2010/wordprocessingInk" xmlns:wne="http://schemas.microsoft.com/office/word/2006/wordml" xmlns:wps="http://schemas.microsoft.com/office/word/2010/wordprocessingShape" mc:Ignorable="w14 wp14">
+  <w:abstractNum w:abstractNumId="0">
+    <w:nsid w:val="211726B5"/>
+    <w:multiLevelType w:val="hybridMultilevel"/>
+    <w:tmpl w:val="8090B1B6"/>
+    <w:lvl w:ilvl="0" w:tplc="5EC047DE">
+      <w:numFmt w:val="bullet"/>
+      <w:lvlText w:val="-"/>
+      <w:lvlJc w:val="left"/>
+      <w:pPr>
+        <w:ind w:left="720" w:hanging="360"/>
+      </w:pPr>
+      <w:rPr>
+        <w:rFonts w:ascii="Calibri" w:eastAsiaTheme="minorHAnsi" w:hAnsi="Calibri" w:cstheme="minorBidi" w:hint="default"/>
+      </w:rPr>
+    </w:lvl>
+    <w:lvl w:ilvl="1" w:tplc="04060003" w:tentative="1">
+      <w:start w:val="1"/>
+      <w:numFmt w:val="bullet"/>
+      <w:lvlText w:val="o"/>
+      <w:lvlJc w:val="left"/>
+      <w:pPr>
+        <w:ind w:left="1440" w:hanging="360"/>
+      </w:pPr>
+      <w:rPr>
+        <w:rFonts w:ascii="Courier New" w:hAnsi="Courier New" w:cs="Courier New" w:hint="default"/>
+      </w:rPr>
+    </w:lvl>
+    <w:lvl w:ilvl="2" w:tplc="04060005" w:tentative="1">
+      <w:start w:val="1"/>
+      <w:numFmt w:val="bullet"/>
+      <w:lvlText w:val=""/>
+      <w:lvlJc w:val="left"/>
+      <w:pPr>
+        <w:ind w:left="2160" w:hanging="360"/>
+      </w:pPr>
+      <w:rPr>
+        <w:rFonts w:ascii="Wingdings" w:hAnsi="Wingdings" w:hint="default"/>
+      </w:rPr>
+    </w:lvl>
+    <w:lvl w:ilvl="3" w:tplc="04060001" w:tentative="1">
+      <w:start w:val="1"/>
+      <w:numFmt w:val="bullet"/>
+      <w:lvlText w:val=""/>
+      <w:lvlJc w:val="left"/>
+      <w:pPr>
+        <w:ind w:left="2880" w:hanging="360"/>
+      </w:pPr>
+      <w:rPr>
+        <w:rFonts w:ascii="Symbol" w:hAnsi="Symbol" w:hint="default"/>
+      </w:rPr>
+    </w:lvl>
+    <w:lvl w:ilvl="4" w:tplc="04060003" w:tentative="1">
+      <w:start w:val="1"/>
+      <w:numFmt w:val="bullet"/>
+      <w:lvlText w:val="o"/>
+      <w:lvlJc w:val="left"/>
+      <w:pPr>
+        <w:ind w:left="3600" w:hanging="360"/>
+      </w:pPr>
+      <w:rPr>
+        <w:rFonts w:ascii="Courier New" w:hAnsi="Courier New" w:cs="Courier New" w:hint="default"/>
+      </w:rPr>
+    </w:lvl>
+    <w:lvl w:ilvl="5" w:tplc="04060005" w:tentative="1">
+      <w:start w:val="1"/>
+      <w:numFmt w:val="bullet"/>
+      <w:lvlText w:val=""/>
+      <w:lvlJc w:val="left"/>
+      <w:pPr>
+        <w:ind w:left="4320" w:hanging="360"/>
+      </w:pPr>
+      <w:rPr>
+        <w:rFonts w:ascii="Wingdings" w:hAnsi="Wingdings" w:hint="default"/>
+      </w:rPr>
+    </w:lvl>
+    <w:lvl w:ilvl="6" w:tplc="04060001" w:tentative="1">
+      <w:start w:val="1"/>
+      <w:numFmt w:val="bullet"/>
+      <w:lvlText w:val=""/>
+      <w:lvlJc w:val="left"/>
+      <w:pPr>
+        <w:ind w:left="5040" w:hanging="360"/>
+      </w:pPr>
+      <w:rPr>
+        <w:rFonts w:ascii="Symbol" w:hAnsi="Symbol" w:hint="default"/>
+      </w:rPr>
+    </w:lvl>
+    <w:lvl w:ilvl="7" w:tplc="04060003" w:tentative="1">
+      <w:start w:val="1"/>
+      <w:numFmt w:val="bullet"/>
+      <w:lvlText w:val="o"/>
+      <w:lvlJc w:val="left"/>
+      <w:pPr>
+        <w:ind w:left="5760" w:hanging="360"/>
+      </w:pPr>
+      <w:rPr>
+        <w:rFonts w:ascii="Courier New" w:hAnsi="Courier New" w:cs="Courier New" w:hint="default"/>
+      </w:rPr>
+    </w:lvl>
+    <w:lvl w:ilvl="8" w:tplc="04060005" w:tentative="1">
+      <w:start w:val="1"/>
+      <w:numFmt w:val="bullet"/>
+      <w:lvlText w:val=""/>
+      <w:lvlJc w:val="left"/>
+      <w:pPr>
+        <w:ind w:left="6480" w:hanging="360"/>
+      </w:pPr>
+      <w:rPr>
+        <w:rFonts w:ascii="Wingdings" w:hAnsi="Wingdings" w:hint="default"/>
+      </w:rPr>
+    </w:lvl>
+  </w:abstractNum>
+  <w:abstractNum w:abstractNumId="1">
+    <w:nsid w:val="4B153080"/>
+    <w:multiLevelType w:val="hybridMultilevel"/>
+    <w:tmpl w:val="3E56EC24"/>
+    <w:lvl w:ilvl="0" w:tplc="AD8074BE">
+      <w:numFmt w:val="bullet"/>
+      <w:lvlText w:val="-"/>
+      <w:lvlJc w:val="left"/>
+      <w:pPr>
+        <w:ind w:left="720" w:hanging="360"/>
+      </w:pPr>
+      <w:rPr>
+        <w:rFonts w:ascii="Calibri" w:eastAsiaTheme="minorHAnsi" w:hAnsi="Calibri" w:cstheme="minorBidi" w:hint="default"/>
+      </w:rPr>
+    </w:lvl>
+    <w:lvl w:ilvl="1" w:tplc="04060003" w:tentative="1">
+      <w:start w:val="1"/>
+      <w:numFmt w:val="bullet"/>
+      <w:lvlText w:val="o"/>
+      <w:lvlJc w:val="left"/>
+      <w:pPr>
+        <w:ind w:left="1440" w:hanging="360"/>
+      </w:pPr>
+      <w:rPr>
+        <w:rFonts w:ascii="Courier New" w:hAnsi="Courier New" w:cs="Courier New" w:hint="default"/>
+      </w:rPr>
+    </w:lvl>
+    <w:lvl w:ilvl="2" w:tplc="04060005" w:tentative="1">
+      <w:start w:val="1"/>
+      <w:numFmt w:val="bullet"/>
+      <w:lvlText w:val=""/>
+      <w:lvlJc w:val="left"/>
+      <w:pPr>
+        <w:ind w:left="2160" w:hanging="360"/>
+      </w:pPr>
+      <w:rPr>
+        <w:rFonts w:ascii="Wingdings" w:hAnsi="Wingdings" w:hint="default"/>
+      </w:rPr>
+    </w:lvl>
+    <w:lvl w:ilvl="3" w:tplc="04060001" w:tentative="1">
+      <w:start w:val="1"/>
+      <w:numFmt w:val="bullet"/>
+      <w:lvlText w:val=""/>
+      <w:lvlJc w:val="left"/>
+      <w:pPr>
+        <w:ind w:left="2880" w:hanging="360"/>
+      </w:pPr>
+      <w:rPr>
+        <w:rFonts w:ascii="Symbol" w:hAnsi="Symbol" w:hint="default"/>
+      </w:rPr>
+    </w:lvl>
+    <w:lvl w:ilvl="4" w:tplc="04060003" w:tentative="1">
+      <w:start w:val="1"/>
+      <w:numFmt w:val="bullet"/>
+      <w:lvlText w:val="o"/>
+      <w:lvlJc w:val="left"/>
+      <w:pPr>
+        <w:ind w:left="3600" w:hanging="360"/>
+      </w:pPr>
+      <w:rPr>
+        <w:rFonts w:ascii="Courier New" w:hAnsi="Courier New" w:cs="Courier New" w:hint="default"/>
+      </w:rPr>
+    </w:lvl>
+    <w:lvl w:ilvl="5" w:tplc="04060005" w:tentative="1">
+      <w:start w:val="1"/>
+      <w:numFmt w:val="bullet"/>
+      <w:lvlText w:val=""/>
+      <w:lvlJc w:val="left"/>
+      <w:pPr>
+        <w:ind w:left="4320" w:hanging="360"/>
+      </w:pPr>
+      <w:rPr>
+        <w:rFonts w:ascii="Wingdings" w:hAnsi="Wingdings" w:hint="default"/>
+      </w:rPr>
+    </w:lvl>
+    <w:lvl w:ilvl="6" w:tplc="04060001" w:tentative="1">
+      <w:start w:val="1"/>
+      <w:numFmt w:val="bullet"/>
+      <w:lvlText w:val=""/>
+      <w:lvlJc w:val="left"/>
+      <w:pPr>
+        <w:ind w:left="5040" w:hanging="360"/>
+      </w:pPr>
+      <w:rPr>
+        <w:rFonts w:ascii="Symbol" w:hAnsi="Symbol" w:hint="default"/>
+      </w:rPr>
+    </w:lvl>
+    <w:lvl w:ilvl="7" w:tplc="04060003" w:tentative="1">
+      <w:start w:val="1"/>
+      <w:numFmt w:val="bullet"/>
+      <w:lvlText w:val="o"/>
+      <w:lvlJc w:val="left"/>
+      <w:pPr>
+        <w:ind w:left="5760" w:hanging="360"/>
+      </w:pPr>
+      <w:rPr>
+        <w:rFonts w:ascii="Courier New" w:hAnsi="Courier New" w:cs="Courier New" w:hint="default"/>
+      </w:rPr>
+    </w:lvl>
+    <w:lvl w:ilvl="8" w:tplc="04060005" w:tentative="1">
+      <w:start w:val="1"/>
+      <w:numFmt w:val="bullet"/>
+      <w:lvlText w:val=""/>
+      <w:lvlJc w:val="left"/>
+      <w:pPr>
+        <w:ind w:left="6480" w:hanging="360"/>
+      </w:pPr>
+      <w:rPr>
+        <w:rFonts w:ascii="Wingdings" w:hAnsi="Wingdings" w:hint="default"/>
+      </w:rPr>
+    </w:lvl>
+  </w:abstractNum>
+  <w:abstractNum w:abstractNumId="2">
+    <w:nsid w:val="5CC41B1B"/>
+    <w:multiLevelType w:val="hybridMultilevel"/>
+    <w:tmpl w:val="E6222C06"/>
+    <w:lvl w:ilvl="0" w:tplc="4C70EA24">
+      <w:numFmt w:val="bullet"/>
+      <w:lvlText w:val="-"/>
+      <w:lvlJc w:val="left"/>
+      <w:pPr>
+        <w:ind w:left="720" w:hanging="360"/>
+      </w:pPr>
+      <w:rPr>
+        <w:rFonts w:ascii="Calibri" w:eastAsiaTheme="minorHAnsi" w:hAnsi="Calibri" w:cstheme="minorBidi" w:hint="default"/>
+      </w:rPr>
+    </w:lvl>
+    <w:lvl w:ilvl="1" w:tplc="04060003" w:tentative="1">
+      <w:start w:val="1"/>
+      <w:numFmt w:val="bullet"/>
+      <w:lvlText w:val="o"/>
+      <w:lvlJc w:val="left"/>
+      <w:pPr>
+        <w:ind w:left="1440" w:hanging="360"/>
+      </w:pPr>
+      <w:rPr>
+        <w:rFonts w:ascii="Courier New" w:hAnsi="Courier New" w:cs="Courier New" w:hint="default"/>
+      </w:rPr>
+    </w:lvl>
+    <w:lvl w:ilvl="2" w:tplc="04060005" w:tentative="1">
+      <w:start w:val="1"/>
+      <w:numFmt w:val="bullet"/>
+      <w:lvlText w:val=""/>
+      <w:lvlJc w:val="left"/>
+      <w:pPr>
+        <w:ind w:left="2160" w:hanging="360"/>
+      </w:pPr>
+      <w:rPr>
+        <w:rFonts w:ascii="Wingdings" w:hAnsi="Wingdings" w:hint="default"/>
+      </w:rPr>
+    </w:lvl>
+    <w:lvl w:ilvl="3" w:tplc="04060001" w:tentative="1">
+      <w:start w:val="1"/>
+      <w:numFmt w:val="bullet"/>
+      <w:lvlText w:val=""/>
+      <w:lvlJc w:val="left"/>
+      <w:pPr>
+        <w:ind w:left="2880" w:hanging="360"/>
+      </w:pPr>
+      <w:rPr>
+        <w:rFonts w:ascii="Symbol" w:hAnsi="Symbol" w:hint="default"/>
+      </w:rPr>
+    </w:lvl>
+    <w:lvl w:ilvl="4" w:tplc="04060003" w:tentative="1">
+      <w:start w:val="1"/>
+      <w:numFmt w:val="bullet"/>
+      <w:lvlText w:val="o"/>
+      <w:lvlJc w:val="left"/>
+      <w:pPr>
+        <w:ind w:left="3600" w:hanging="360"/>
+      </w:pPr>
+      <w:rPr>
+        <w:rFonts w:ascii="Courier New" w:hAnsi="Courier New" w:cs="Courier New" w:hint="default"/>
+      </w:rPr>
+    </w:lvl>
+    <w:lvl w:ilvl="5" w:tplc="04060005" w:tentative="1">
+      <w:start w:val="1"/>
+      <w:numFmt w:val="bullet"/>
+      <w:lvlText w:val=""/>
+      <w:lvlJc w:val="left"/>
+      <w:pPr>
+        <w:ind w:left="4320" w:hanging="360"/>
+      </w:pPr>
+      <w:rPr>
+        <w:rFonts w:ascii="Wingdings" w:hAnsi="Wingdings" w:hint="default"/>
+      </w:rPr>
+    </w:lvl>
+    <w:lvl w:ilvl="6" w:tplc="04060001" w:tentative="1">
+      <w:start w:val="1"/>
+      <w:numFmt w:val="bullet"/>
+      <w:lvlText w:val=""/>
+      <w:lvlJc w:val="left"/>
+      <w:pPr>
+        <w:ind w:left="5040" w:hanging="360"/>
+      </w:pPr>
+      <w:rPr>
+        <w:rFonts w:ascii="Symbol" w:hAnsi="Symbol" w:hint="default"/>
+      </w:rPr>
+    </w:lvl>
+    <w:lvl w:ilvl="7" w:tplc="04060003" w:tentative="1">
+      <w:start w:val="1"/>
+      <w:numFmt w:val="bullet"/>
+      <w:lvlText w:val="o"/>
+      <w:lvlJc w:val="left"/>
+      <w:pPr>
+        <w:ind w:left="5760" w:hanging="360"/>
+      </w:pPr>
+      <w:rPr>
+        <w:rFonts w:ascii="Courier New" w:hAnsi="Courier New" w:cs="Courier New" w:hint="default"/>
+      </w:rPr>
+    </w:lvl>
+    <w:lvl w:ilvl="8" w:tplc="04060005" w:tentative="1">
+      <w:start w:val="1"/>
+      <w:numFmt w:val="bullet"/>
+      <w:lvlText w:val=""/>
+      <w:lvlJc w:val="left"/>
+      <w:pPr>
+        <w:ind w:left="6480" w:hanging="360"/>
+      </w:pPr>
+      <w:rPr>
+        <w:rFonts w:ascii="Wingdings" w:hAnsi="Wingdings" w:hint="default"/>
+      </w:rPr>
+    </w:lvl>
+  </w:abstractNum>
+  <w:num w:numId="1">
+    <w:abstractNumId w:val="2"/>
+  </w:num>
+  <w:num w:numId="2">
+    <w:abstractNumId w:val="0"/>
+  </w:num>
+  <w:num w:numId="3">
+    <w:abstractNumId w:val="1"/>
+  </w:num>
+</w:numbering>
 </file>
 
 <file path=word/styles.xml><?xml version="1.0" encoding="utf-8"?>
@@ -433,6 +965,56 @@
       <w:szCs w:val="28"/>
     </w:rPr>
   </w:style>
+  <w:style w:type="paragraph" w:styleId="Undertitel">
+    <w:name w:val="Subtitle"/>
+    <w:basedOn w:val="Normal"/>
+    <w:next w:val="Normal"/>
+    <w:link w:val="UndertitelTegn"/>
+    <w:uiPriority w:val="11"/>
+    <w:qFormat/>
+    <w:rsid w:val="00594477"/>
+    <w:pPr>
+      <w:numPr>
+        <w:ilvl w:val="1"/>
+      </w:numPr>
+    </w:pPr>
+    <w:rPr>
+      <w:rFonts w:asciiTheme="majorHAnsi" w:eastAsiaTheme="majorEastAsia" w:hAnsiTheme="majorHAnsi" w:cstheme="majorBidi"/>
+      <w:i/>
+      <w:iCs/>
+      <w:color w:val="4F81BD" w:themeColor="accent1"/>
+      <w:spacing w:val="15"/>
+      <w:sz w:val="24"/>
+      <w:szCs w:val="24"/>
+    </w:rPr>
+  </w:style>
+  <w:style w:type="character" w:customStyle="1" w:styleId="UndertitelTegn">
+    <w:name w:val="Undertitel Tegn"/>
+    <w:basedOn w:val="Standardskrifttypeiafsnit"/>
+    <w:link w:val="Undertitel"/>
+    <w:uiPriority w:val="11"/>
+    <w:rsid w:val="00594477"/>
+    <w:rPr>
+      <w:rFonts w:asciiTheme="majorHAnsi" w:eastAsiaTheme="majorEastAsia" w:hAnsiTheme="majorHAnsi" w:cstheme="majorBidi"/>
+      <w:i/>
+      <w:iCs/>
+      <w:color w:val="4F81BD" w:themeColor="accent1"/>
+      <w:spacing w:val="15"/>
+      <w:sz w:val="24"/>
+      <w:szCs w:val="24"/>
+    </w:rPr>
+  </w:style>
+  <w:style w:type="paragraph" w:styleId="Listeafsnit">
+    <w:name w:val="List Paragraph"/>
+    <w:basedOn w:val="Normal"/>
+    <w:uiPriority w:val="34"/>
+    <w:qFormat/>
+    <w:rsid w:val="00594477"/>
+    <w:pPr>
+      <w:ind w:left="720"/>
+      <w:contextualSpacing/>
+    </w:pPr>
+  </w:style>
 </w:styles>
 </file>
 
@@ -738,6 +1320,56 @@
       <w:sz w:val="28"/>
       <w:szCs w:val="28"/>
     </w:rPr>
+  </w:style>
+  <w:style w:type="paragraph" w:styleId="Undertitel">
+    <w:name w:val="Subtitle"/>
+    <w:basedOn w:val="Normal"/>
+    <w:next w:val="Normal"/>
+    <w:link w:val="UndertitelTegn"/>
+    <w:uiPriority w:val="11"/>
+    <w:qFormat/>
+    <w:rsid w:val="00594477"/>
+    <w:pPr>
+      <w:numPr>
+        <w:ilvl w:val="1"/>
+      </w:numPr>
+    </w:pPr>
+    <w:rPr>
+      <w:rFonts w:asciiTheme="majorHAnsi" w:eastAsiaTheme="majorEastAsia" w:hAnsiTheme="majorHAnsi" w:cstheme="majorBidi"/>
+      <w:i/>
+      <w:iCs/>
+      <w:color w:val="4F81BD" w:themeColor="accent1"/>
+      <w:spacing w:val="15"/>
+      <w:sz w:val="24"/>
+      <w:szCs w:val="24"/>
+    </w:rPr>
+  </w:style>
+  <w:style w:type="character" w:customStyle="1" w:styleId="UndertitelTegn">
+    <w:name w:val="Undertitel Tegn"/>
+    <w:basedOn w:val="Standardskrifttypeiafsnit"/>
+    <w:link w:val="Undertitel"/>
+    <w:uiPriority w:val="11"/>
+    <w:rsid w:val="00594477"/>
+    <w:rPr>
+      <w:rFonts w:asciiTheme="majorHAnsi" w:eastAsiaTheme="majorEastAsia" w:hAnsiTheme="majorHAnsi" w:cstheme="majorBidi"/>
+      <w:i/>
+      <w:iCs/>
+      <w:color w:val="4F81BD" w:themeColor="accent1"/>
+      <w:spacing w:val="15"/>
+      <w:sz w:val="24"/>
+      <w:szCs w:val="24"/>
+    </w:rPr>
+  </w:style>
+  <w:style w:type="paragraph" w:styleId="Listeafsnit">
+    <w:name w:val="List Paragraph"/>
+    <w:basedOn w:val="Normal"/>
+    <w:uiPriority w:val="34"/>
+    <w:qFormat/>
+    <w:rsid w:val="00594477"/>
+    <w:pPr>
+      <w:ind w:left="720"/>
+      <w:contextualSpacing/>
+    </w:pPr>
   </w:style>
 </w:styles>
 </file>

</xml_diff>

<commit_message>
Added changes to responsibility doc
</commit_message>
<xml_diff>
--- a/Artifacts/Responsibility.docx
+++ b/Artifacts/Responsibility.docx
@@ -65,35 +65,6 @@
         </w:rPr>
         <w:t>Design Patterns</w:t>
       </w:r>
-    </w:p>
-    <w:p>
-      <w:pPr>
-        <w:rPr>
-          <w:lang w:val="en-US"/>
-        </w:rPr>
-      </w:pPr>
-      <w:proofErr w:type="gramStart"/>
-      <w:r>
-        <w:rPr>
-          <w:lang w:val="en-US"/>
-        </w:rPr>
-        <w:t xml:space="preserve">Created </w:t>
-      </w:r>
-      <w:proofErr w:type="spellStart"/>
-      <w:r>
-        <w:rPr>
-          <w:lang w:val="en-US"/>
-        </w:rPr>
-        <w:t>Architechtual</w:t>
-      </w:r>
-      <w:proofErr w:type="spellEnd"/>
-      <w:r>
-        <w:rPr>
-          <w:lang w:val="en-US"/>
-        </w:rPr>
-        <w:t xml:space="preserve"> Prototype.</w:t>
-      </w:r>
-      <w:proofErr w:type="gramEnd"/>
     </w:p>
     <w:p>
       <w:pPr>
@@ -115,6 +86,45 @@
     </w:p>
     <w:p>
       <w:pPr>
+        <w:rPr>
+          <w:lang w:val="en-US"/>
+        </w:rPr>
+      </w:pPr>
+      <w:bookmarkStart w:id="0" w:name="_GoBack"/>
+      <w:bookmarkEnd w:id="0"/>
+    </w:p>
+    <w:p>
+      <w:pPr>
+        <w:pStyle w:val="Undertitel"/>
+        <w:rPr>
+          <w:lang w:val="en-US"/>
+        </w:rPr>
+      </w:pPr>
+      <w:proofErr w:type="gramStart"/>
+      <w:r>
+        <w:rPr>
+          <w:lang w:val="en-US"/>
+        </w:rPr>
+        <w:t xml:space="preserve">Created </w:t>
+      </w:r>
+      <w:proofErr w:type="spellStart"/>
+      <w:r>
+        <w:rPr>
+          <w:lang w:val="en-US"/>
+        </w:rPr>
+        <w:t>Architechtual</w:t>
+      </w:r>
+      <w:proofErr w:type="spellEnd"/>
+      <w:r>
+        <w:rPr>
+          <w:lang w:val="en-US"/>
+        </w:rPr>
+        <w:t xml:space="preserve"> Prototype.</w:t>
+      </w:r>
+      <w:proofErr w:type="gramEnd"/>
+    </w:p>
+    <w:p>
+      <w:pPr>
         <w:pStyle w:val="Overskrift1"/>
         <w:rPr>
           <w:lang w:val="en-US"/>
@@ -326,13 +336,7 @@
         <w:rPr>
           <w:lang w:val="en-US"/>
         </w:rPr>
-        <w:t>Class</w:t>
-      </w:r>
-      <w:r>
-        <w:rPr>
-          <w:lang w:val="en-US"/>
-        </w:rPr>
-        <w:t xml:space="preserve"> Diagram</w:t>
+        <w:t>Class Diagram</w:t>
       </w:r>
     </w:p>
     <w:p>
@@ -346,14 +350,12 @@
           <w:lang w:val="en-US"/>
         </w:rPr>
       </w:pPr>
-      <w:bookmarkStart w:id="0" w:name="_GoBack"/>
       <w:r>
         <w:rPr>
           <w:lang w:val="en-US"/>
         </w:rPr>
         <w:t>The diagram shows our identified classes we have so far</w:t>
       </w:r>
-      <w:bookmarkEnd w:id="0"/>
     </w:p>
     <w:sectPr>
       <w:pgSz w:w="11906" w:h="16838"/>
@@ -1797,7 +1799,7 @@
 </file>
 
 <file path=customXml/itemProps1.xml><?xml version="1.0" encoding="utf-8"?>
-<ds:datastoreItem xmlns:ds="http://schemas.openxmlformats.org/officeDocument/2006/customXml" ds:itemID="{E4E2CFE6-6466-4C5C-942F-1AD8C150F4D2}">
+<ds:datastoreItem xmlns:ds="http://schemas.openxmlformats.org/officeDocument/2006/customXml" ds:itemID="{18B4E170-ACF1-4B45-B99A-0B34C745BD16}">
   <ds:schemaRefs>
     <ds:schemaRef ds:uri="http://schemas.openxmlformats.org/officeDocument/2006/bibliography"/>
   </ds:schemaRefs>

</xml_diff>

<commit_message>
added my additions to the responsibillity document
</commit_message>
<xml_diff>
--- a/Artifacts/Responsibility.docx
+++ b/Artifacts/Responsibility.docx
@@ -264,41 +264,29 @@
         <w:rPr>
           <w:lang w:val="en-US"/>
         </w:rPr>
-        <w:t>HEJKASRA</w:t>
-      </w:r>
-    </w:p>
-    <w:p>
-      <w:pPr>
-        <w:pStyle w:val="Overskrift1"/>
-        <w:rPr>
-          <w:lang w:val="en-US"/>
-        </w:rPr>
-      </w:pPr>
-      <w:r>
-        <w:rPr>
-          <w:lang w:val="en-US"/>
-        </w:rPr>
-        <w:t>Christian</w:t>
-      </w:r>
-    </w:p>
-    <w:p>
-      <w:pPr>
-        <w:rPr>
-          <w:lang w:val="en-US"/>
-        </w:rPr>
-      </w:pPr>
-      <w:r>
-        <w:rPr>
-          <w:rStyle w:val="UndertitelTegn"/>
-          <w:lang w:val="en-US"/>
-        </w:rPr>
-        <w:t>Use Case Model</w:t>
-      </w:r>
-      <w:r>
-        <w:rPr>
-          <w:lang w:val="en-US"/>
-        </w:rPr>
-        <w:t xml:space="preserve"> </w:t>
+        <w:t>Made first iteration of the</w:t>
+      </w:r>
+      <w:bookmarkStart w:id="0" w:name="_GoBack"/>
+      <w:bookmarkEnd w:id="0"/>
+      <w:r>
+        <w:rPr>
+          <w:lang w:val="en-US"/>
+        </w:rPr>
+        <w:t xml:space="preserve"> Communications Diagram</w:t>
+      </w:r>
+    </w:p>
+    <w:p>
+      <w:pPr>
+        <w:pStyle w:val="Undertitel"/>
+        <w:rPr>
+          <w:lang w:val="en-US"/>
+        </w:rPr>
+      </w:pPr>
+      <w:r>
+        <w:rPr>
+          <w:lang w:val="en-US"/>
+        </w:rPr>
+        <w:t>GUI</w:t>
       </w:r>
     </w:p>
     <w:p>
@@ -316,7 +304,41 @@
         <w:rPr>
           <w:lang w:val="en-US"/>
         </w:rPr>
-        <w:t>Use case Text</w:t>
+        <w:t>Everything GUI so far</w:t>
+      </w:r>
+    </w:p>
+    <w:p>
+      <w:pPr>
+        <w:pStyle w:val="Overskrift1"/>
+        <w:rPr>
+          <w:lang w:val="en-US"/>
+        </w:rPr>
+      </w:pPr>
+      <w:r>
+        <w:rPr>
+          <w:lang w:val="en-US"/>
+        </w:rPr>
+        <w:t>Christian</w:t>
+      </w:r>
+    </w:p>
+    <w:p>
+      <w:pPr>
+        <w:rPr>
+          <w:lang w:val="en-US"/>
+        </w:rPr>
+      </w:pPr>
+      <w:r>
+        <w:rPr>
+          <w:rStyle w:val="UndertitelTegn"/>
+          <w:lang w:val="en-US"/>
+        </w:rPr>
+        <w:t>Use Case Model</w:t>
+      </w:r>
+      <w:r>
+        <w:rPr>
+          <w:lang w:val="en-US"/>
+        </w:rPr>
+        <w:t xml:space="preserve"> </w:t>
       </w:r>
     </w:p>
     <w:p>
@@ -334,7 +356,7 @@
         <w:rPr>
           <w:lang w:val="en-US"/>
         </w:rPr>
-        <w:t>System Sequence Diagram</w:t>
+        <w:t>Use case Text</w:t>
       </w:r>
     </w:p>
     <w:p>
@@ -352,6 +374,24 @@
         <w:rPr>
           <w:lang w:val="en-US"/>
         </w:rPr>
+        <w:t>System Sequence Diagram</w:t>
+      </w:r>
+    </w:p>
+    <w:p>
+      <w:pPr>
+        <w:pStyle w:val="Listeafsnit"/>
+        <w:numPr>
+          <w:ilvl w:val="0"/>
+          <w:numId w:val="7"/>
+        </w:numPr>
+        <w:rPr>
+          <w:lang w:val="en-US"/>
+        </w:rPr>
+      </w:pPr>
+      <w:r>
+        <w:rPr>
+          <w:lang w:val="en-US"/>
+        </w:rPr>
         <w:t>Use Case Diagram</w:t>
       </w:r>
     </w:p>
@@ -416,6 +456,7 @@
         <w:rPr>
           <w:lang w:val="en-US"/>
         </w:rPr>
+        <w:lastRenderedPageBreak/>
         <w:t>Storage Class (reading, writing and deletion of files)</w:t>
       </w:r>
     </w:p>
@@ -430,15 +471,7 @@
         <w:rPr>
           <w:lang w:val="en-US"/>
         </w:rPr>
-        <w:t xml:space="preserve">Made initial </w:t>
-      </w:r>
-      <w:bookmarkStart w:id="0" w:name="_GoBack"/>
-      <w:bookmarkEnd w:id="0"/>
-      <w:r>
-        <w:rPr>
-          <w:lang w:val="en-US"/>
-        </w:rPr>
-        <w:t>report outline</w:t>
+        <w:t>Made initial report outline</w:t>
       </w:r>
     </w:p>
     <w:p>
@@ -972,7 +1005,7 @@
   <w:abstractNum w:abstractNumId="4">
     <w:nsid w:val="35D67E52"/>
     <w:multiLevelType w:val="hybridMultilevel"/>
-    <w:tmpl w:val="547C7176"/>
+    <w:tmpl w:val="80DCDA80"/>
     <w:lvl w:ilvl="0" w:tplc="04060001">
       <w:start w:val="1"/>
       <w:numFmt w:val="bullet"/>
@@ -1769,6 +1802,28 @@
       <w:szCs w:val="26"/>
     </w:rPr>
   </w:style>
+  <w:style w:type="paragraph" w:styleId="Overskrift3">
+    <w:name w:val="heading 3"/>
+    <w:basedOn w:val="Normal"/>
+    <w:next w:val="Normal"/>
+    <w:link w:val="Overskrift3Tegn"/>
+    <w:uiPriority w:val="9"/>
+    <w:unhideWhenUsed/>
+    <w:qFormat/>
+    <w:rsid w:val="00542D85"/>
+    <w:pPr>
+      <w:keepNext/>
+      <w:keepLines/>
+      <w:spacing w:before="200" w:after="0"/>
+      <w:outlineLvl w:val="2"/>
+    </w:pPr>
+    <w:rPr>
+      <w:rFonts w:asciiTheme="majorHAnsi" w:eastAsiaTheme="majorEastAsia" w:hAnsiTheme="majorHAnsi" w:cstheme="majorBidi"/>
+      <w:b/>
+      <w:bCs/>
+      <w:color w:val="4F81BD" w:themeColor="accent1"/>
+    </w:rPr>
+  </w:style>
   <w:style w:type="character" w:default="1" w:styleId="Standardskrifttypeiafsnit">
     <w:name w:val="Default Paragraph Font"/>
     <w:uiPriority w:val="1"/>
@@ -1954,6 +2009,19 @@
     <w:pPr>
       <w:spacing w:after="0" w:line="240" w:lineRule="auto"/>
     </w:pPr>
+  </w:style>
+  <w:style w:type="character" w:customStyle="1" w:styleId="Overskrift3Tegn">
+    <w:name w:val="Overskrift 3 Tegn"/>
+    <w:basedOn w:val="Standardskrifttypeiafsnit"/>
+    <w:link w:val="Overskrift3"/>
+    <w:uiPriority w:val="9"/>
+    <w:rsid w:val="00542D85"/>
+    <w:rPr>
+      <w:rFonts w:asciiTheme="majorHAnsi" w:eastAsiaTheme="majorEastAsia" w:hAnsiTheme="majorHAnsi" w:cstheme="majorBidi"/>
+      <w:b/>
+      <w:bCs/>
+      <w:color w:val="4F81BD" w:themeColor="accent1"/>
+    </w:rPr>
   </w:style>
 </w:styles>
 </file>
@@ -2165,6 +2233,28 @@
       <w:szCs w:val="26"/>
     </w:rPr>
   </w:style>
+  <w:style w:type="paragraph" w:styleId="Overskrift3">
+    <w:name w:val="heading 3"/>
+    <w:basedOn w:val="Normal"/>
+    <w:next w:val="Normal"/>
+    <w:link w:val="Overskrift3Tegn"/>
+    <w:uiPriority w:val="9"/>
+    <w:unhideWhenUsed/>
+    <w:qFormat/>
+    <w:rsid w:val="00542D85"/>
+    <w:pPr>
+      <w:keepNext/>
+      <w:keepLines/>
+      <w:spacing w:before="200" w:after="0"/>
+      <w:outlineLvl w:val="2"/>
+    </w:pPr>
+    <w:rPr>
+      <w:rFonts w:asciiTheme="majorHAnsi" w:eastAsiaTheme="majorEastAsia" w:hAnsiTheme="majorHAnsi" w:cstheme="majorBidi"/>
+      <w:b/>
+      <w:bCs/>
+      <w:color w:val="4F81BD" w:themeColor="accent1"/>
+    </w:rPr>
+  </w:style>
   <w:style w:type="character" w:default="1" w:styleId="Standardskrifttypeiafsnit">
     <w:name w:val="Default Paragraph Font"/>
     <w:uiPriority w:val="1"/>
@@ -2350,6 +2440,19 @@
     <w:pPr>
       <w:spacing w:after="0" w:line="240" w:lineRule="auto"/>
     </w:pPr>
+  </w:style>
+  <w:style w:type="character" w:customStyle="1" w:styleId="Overskrift3Tegn">
+    <w:name w:val="Overskrift 3 Tegn"/>
+    <w:basedOn w:val="Standardskrifttypeiafsnit"/>
+    <w:link w:val="Overskrift3"/>
+    <w:uiPriority w:val="9"/>
+    <w:rsid w:val="00542D85"/>
+    <w:rPr>
+      <w:rFonts w:asciiTheme="majorHAnsi" w:eastAsiaTheme="majorEastAsia" w:hAnsiTheme="majorHAnsi" w:cstheme="majorBidi"/>
+      <w:b/>
+      <w:bCs/>
+      <w:color w:val="4F81BD" w:themeColor="accent1"/>
+    </w:rPr>
   </w:style>
 </w:styles>
 </file>
@@ -2644,7 +2747,7 @@
 </file>
 
 <file path=customXml/itemProps1.xml><?xml version="1.0" encoding="utf-8"?>
-<ds:datastoreItem xmlns:ds="http://schemas.openxmlformats.org/officeDocument/2006/customXml" ds:itemID="{93E68D45-E650-4870-901B-B863C0608451}">
+<ds:datastoreItem xmlns:ds="http://schemas.openxmlformats.org/officeDocument/2006/customXml" ds:itemID="{D2DD6092-A3D4-492B-AB2C-1400FEB8ADD2}">
   <ds:schemaRefs>
     <ds:schemaRef ds:uri="http://schemas.openxmlformats.org/officeDocument/2006/bibliography"/>
   </ds:schemaRefs>

</xml_diff>

<commit_message>
updated responsibility updated vision
</commit_message>
<xml_diff>
--- a/Artifacts/Responsibility.docx
+++ b/Artifacts/Responsibility.docx
@@ -364,6 +364,7 @@
         <w:rPr>
           <w:lang w:val="en-US"/>
         </w:rPr>
+        <w:lastRenderedPageBreak/>
         <w:t>Assisted substantially with:</w:t>
       </w:r>
     </w:p>
@@ -476,6 +477,7 @@
         <w:rPr>
           <w:lang w:val="en-US"/>
         </w:rPr>
+        <w:lastRenderedPageBreak/>
         <w:t>Kasra</w:t>
       </w:r>
     </w:p>
@@ -881,6 +883,7 @@
         <w:rPr>
           <w:lang w:val="en-US"/>
         </w:rPr>
+        <w:lastRenderedPageBreak/>
         <w:t>Christian</w:t>
       </w:r>
     </w:p>
@@ -1102,6 +1105,42 @@
     </w:p>
     <w:p>
       <w:pPr>
+        <w:pStyle w:val="Listeafsnit"/>
+        <w:numPr>
+          <w:ilvl w:val="0"/>
+          <w:numId w:val="21"/>
+        </w:numPr>
+        <w:rPr>
+          <w:lang w:val="en-US"/>
+        </w:rPr>
+      </w:pPr>
+      <w:r>
+        <w:rPr>
+          <w:lang w:val="en-US"/>
+        </w:rPr>
+        <w:t>Vision</w:t>
+      </w:r>
+    </w:p>
+    <w:p>
+      <w:pPr>
+        <w:pStyle w:val="Listeafsnit"/>
+        <w:numPr>
+          <w:ilvl w:val="0"/>
+          <w:numId w:val="21"/>
+        </w:numPr>
+        <w:rPr>
+          <w:lang w:val="en-US"/>
+        </w:rPr>
+      </w:pPr>
+      <w:r>
+        <w:rPr>
+          <w:lang w:val="en-US"/>
+        </w:rPr>
+        <w:t>Usermanual for WebGui</w:t>
+      </w:r>
+    </w:p>
+    <w:p>
+      <w:pPr>
         <w:pStyle w:val="Overskrift3"/>
         <w:rPr>
           <w:lang w:val="en-US"/>
@@ -1192,6 +1231,19 @@
           <w:lang w:val="en-US"/>
         </w:rPr>
         <w:t>Sequence Diagram</w:t>
+      </w:r>
+    </w:p>
+    <w:p>
+      <w:pPr>
+        <w:rPr>
+          <w:lang w:val="en-US"/>
+        </w:rPr>
+      </w:pPr>
+      <w:r>
+        <w:rPr>
+          <w:lang w:val="en-US"/>
+        </w:rPr>
+        <w:t>Glossary</w:t>
       </w:r>
       <w:bookmarkStart w:id="0" w:name="_GoBack"/>
       <w:bookmarkEnd w:id="0"/>
@@ -4989,6 +5041,78 @@
 </file>
 
 <file path=customXml/itemProps1.xml><?xml version="1.0" encoding="utf-8"?>
+<ds:datastoreItem xmlns:ds="http://schemas.openxmlformats.org/officeDocument/2006/customXml" ds:itemID="{0B5BE231-FDD9-4695-8F30-5FFD7EAECEC1}">
+  <ds:schemaRefs>
+    <ds:schemaRef ds:uri="http://schemas.openxmlformats.org/officeDocument/2006/bibliography"/>
+  </ds:schemaRefs>
+</ds:datastoreItem>
+</file>
+
+<file path=customXml/itemProps10.xml><?xml version="1.0" encoding="utf-8"?>
+<ds:datastoreItem xmlns:ds="http://schemas.openxmlformats.org/officeDocument/2006/customXml" ds:itemID="{81D7D7BC-D5A4-4E9E-937F-61FA7DADCFE9}">
+  <ds:schemaRefs>
+    <ds:schemaRef ds:uri="http://schemas.openxmlformats.org/officeDocument/2006/bibliography"/>
+  </ds:schemaRefs>
+</ds:datastoreItem>
+</file>
+
+<file path=customXml/itemProps11.xml><?xml version="1.0" encoding="utf-8"?>
+<ds:datastoreItem xmlns:ds="http://schemas.openxmlformats.org/officeDocument/2006/customXml" ds:itemID="{F38D1F42-5BE7-4DAD-8F72-470A2AE50D17}">
+  <ds:schemaRefs>
+    <ds:schemaRef ds:uri="http://schemas.openxmlformats.org/officeDocument/2006/bibliography"/>
+  </ds:schemaRefs>
+</ds:datastoreItem>
+</file>
+
+<file path=customXml/itemProps12.xml><?xml version="1.0" encoding="utf-8"?>
+<ds:datastoreItem xmlns:ds="http://schemas.openxmlformats.org/officeDocument/2006/customXml" ds:itemID="{BD0093B3-AB75-44A8-B1AF-02814DA148AA}">
+  <ds:schemaRefs>
+    <ds:schemaRef ds:uri="http://schemas.openxmlformats.org/officeDocument/2006/bibliography"/>
+  </ds:schemaRefs>
+</ds:datastoreItem>
+</file>
+
+<file path=customXml/itemProps13.xml><?xml version="1.0" encoding="utf-8"?>
+<ds:datastoreItem xmlns:ds="http://schemas.openxmlformats.org/officeDocument/2006/customXml" ds:itemID="{106C57D3-E0EE-4E74-AB81-48B71A023993}">
+  <ds:schemaRefs>
+    <ds:schemaRef ds:uri="http://schemas.openxmlformats.org/officeDocument/2006/bibliography"/>
+  </ds:schemaRefs>
+</ds:datastoreItem>
+</file>
+
+<file path=customXml/itemProps14.xml><?xml version="1.0" encoding="utf-8"?>
+<ds:datastoreItem xmlns:ds="http://schemas.openxmlformats.org/officeDocument/2006/customXml" ds:itemID="{F6CF07E1-8197-4025-A0D5-FAA2ABF5201F}">
+  <ds:schemaRefs>
+    <ds:schemaRef ds:uri="http://schemas.openxmlformats.org/officeDocument/2006/bibliography"/>
+  </ds:schemaRefs>
+</ds:datastoreItem>
+</file>
+
+<file path=customXml/itemProps15.xml><?xml version="1.0" encoding="utf-8"?>
+<ds:datastoreItem xmlns:ds="http://schemas.openxmlformats.org/officeDocument/2006/customXml" ds:itemID="{DD9E452C-06D2-4CA7-91C0-BEAE61F856DB}">
+  <ds:schemaRefs>
+    <ds:schemaRef ds:uri="http://schemas.openxmlformats.org/officeDocument/2006/bibliography"/>
+  </ds:schemaRefs>
+</ds:datastoreItem>
+</file>
+
+<file path=customXml/itemProps2.xml><?xml version="1.0" encoding="utf-8"?>
+<ds:datastoreItem xmlns:ds="http://schemas.openxmlformats.org/officeDocument/2006/customXml" ds:itemID="{12EBDD7D-34AF-44C6-B1E4-7B61D1322F09}">
+  <ds:schemaRefs>
+    <ds:schemaRef ds:uri="http://schemas.openxmlformats.org/officeDocument/2006/bibliography"/>
+  </ds:schemaRefs>
+</ds:datastoreItem>
+</file>
+
+<file path=customXml/itemProps3.xml><?xml version="1.0" encoding="utf-8"?>
+<ds:datastoreItem xmlns:ds="http://schemas.openxmlformats.org/officeDocument/2006/customXml" ds:itemID="{E55BC17C-6FCE-4A7E-8BFA-687192567817}">
+  <ds:schemaRefs>
+    <ds:schemaRef ds:uri="http://schemas.openxmlformats.org/officeDocument/2006/bibliography"/>
+  </ds:schemaRefs>
+</ds:datastoreItem>
+</file>
+
+<file path=customXml/itemProps4.xml><?xml version="1.0" encoding="utf-8"?>
 <ds:datastoreItem xmlns:ds="http://schemas.openxmlformats.org/officeDocument/2006/customXml" ds:itemID="{D8D80A56-2E21-4D5E-81EE-82FF1E482612}">
   <ds:schemaRefs>
     <ds:schemaRef ds:uri="http://schemas.openxmlformats.org/officeDocument/2006/bibliography"/>
@@ -4996,15 +5120,15 @@
 </ds:datastoreItem>
 </file>
 
-<file path=customXml/itemProps10.xml><?xml version="1.0" encoding="utf-8"?>
-<ds:datastoreItem xmlns:ds="http://schemas.openxmlformats.org/officeDocument/2006/customXml" ds:itemID="{A70D54EC-3FD2-4F6C-A00A-9569CBBEDB6D}">
+<file path=customXml/itemProps5.xml><?xml version="1.0" encoding="utf-8"?>
+<ds:datastoreItem xmlns:ds="http://schemas.openxmlformats.org/officeDocument/2006/customXml" ds:itemID="{D9305167-5DE9-4F87-9C1C-0BE78A8C7F0A}">
   <ds:schemaRefs>
     <ds:schemaRef ds:uri="http://schemas.openxmlformats.org/officeDocument/2006/bibliography"/>
   </ds:schemaRefs>
 </ds:datastoreItem>
 </file>
 
-<file path=customXml/itemProps11.xml><?xml version="1.0" encoding="utf-8"?>
+<file path=customXml/itemProps6.xml><?xml version="1.0" encoding="utf-8"?>
 <ds:datastoreItem xmlns:ds="http://schemas.openxmlformats.org/officeDocument/2006/customXml" ds:itemID="{493BB3F5-D243-43FD-B1E3-B2BCB631DC00}">
   <ds:schemaRefs>
     <ds:schemaRef ds:uri="http://schemas.openxmlformats.org/officeDocument/2006/bibliography"/>
@@ -5012,31 +5136,15 @@
 </ds:datastoreItem>
 </file>
 
-<file path=customXml/itemProps12.xml><?xml version="1.0" encoding="utf-8"?>
-<ds:datastoreItem xmlns:ds="http://schemas.openxmlformats.org/officeDocument/2006/customXml" ds:itemID="{12EBDD7D-34AF-44C6-B1E4-7B61D1322F09}">
+<file path=customXml/itemProps7.xml><?xml version="1.0" encoding="utf-8"?>
+<ds:datastoreItem xmlns:ds="http://schemas.openxmlformats.org/officeDocument/2006/customXml" ds:itemID="{86D993FC-C124-457E-BDDB-3920DE446847}">
   <ds:schemaRefs>
     <ds:schemaRef ds:uri="http://schemas.openxmlformats.org/officeDocument/2006/bibliography"/>
   </ds:schemaRefs>
 </ds:datastoreItem>
 </file>
 
-<file path=customXml/itemProps13.xml><?xml version="1.0" encoding="utf-8"?>
-<ds:datastoreItem xmlns:ds="http://schemas.openxmlformats.org/officeDocument/2006/customXml" ds:itemID="{3DA36E7E-518D-4402-84B8-01E3F5CCF9A3}">
-  <ds:schemaRefs>
-    <ds:schemaRef ds:uri="http://schemas.openxmlformats.org/officeDocument/2006/bibliography"/>
-  </ds:schemaRefs>
-</ds:datastoreItem>
-</file>
-
-<file path=customXml/itemProps14.xml><?xml version="1.0" encoding="utf-8"?>
-<ds:datastoreItem xmlns:ds="http://schemas.openxmlformats.org/officeDocument/2006/customXml" ds:itemID="{BD0093B3-AB75-44A8-B1AF-02814DA148AA}">
-  <ds:schemaRefs>
-    <ds:schemaRef ds:uri="http://schemas.openxmlformats.org/officeDocument/2006/bibliography"/>
-  </ds:schemaRefs>
-</ds:datastoreItem>
-</file>
-
-<file path=customXml/itemProps15.xml><?xml version="1.0" encoding="utf-8"?>
+<file path=customXml/itemProps8.xml><?xml version="1.0" encoding="utf-8"?>
 <ds:datastoreItem xmlns:ds="http://schemas.openxmlformats.org/officeDocument/2006/customXml" ds:itemID="{6F0E1996-86E3-4D1D-9700-E3892C017E36}">
   <ds:schemaRefs>
     <ds:schemaRef ds:uri="http://schemas.openxmlformats.org/officeDocument/2006/bibliography"/>
@@ -5044,64 +5152,8 @@
 </ds:datastoreItem>
 </file>
 
-<file path=customXml/itemProps2.xml><?xml version="1.0" encoding="utf-8"?>
-<ds:datastoreItem xmlns:ds="http://schemas.openxmlformats.org/officeDocument/2006/customXml" ds:itemID="{E55BC17C-6FCE-4A7E-8BFA-687192567817}">
-  <ds:schemaRefs>
-    <ds:schemaRef ds:uri="http://schemas.openxmlformats.org/officeDocument/2006/bibliography"/>
-  </ds:schemaRefs>
-</ds:datastoreItem>
-</file>
-
-<file path=customXml/itemProps3.xml><?xml version="1.0" encoding="utf-8"?>
-<ds:datastoreItem xmlns:ds="http://schemas.openxmlformats.org/officeDocument/2006/customXml" ds:itemID="{D534969B-7925-4FC7-8D96-7207CFCC52EB}">
-  <ds:schemaRefs>
-    <ds:schemaRef ds:uri="http://schemas.openxmlformats.org/officeDocument/2006/bibliography"/>
-  </ds:schemaRefs>
-</ds:datastoreItem>
-</file>
-
-<file path=customXml/itemProps4.xml><?xml version="1.0" encoding="utf-8"?>
-<ds:datastoreItem xmlns:ds="http://schemas.openxmlformats.org/officeDocument/2006/customXml" ds:itemID="{81D7D7BC-D5A4-4E9E-937F-61FA7DADCFE9}">
-  <ds:schemaRefs>
-    <ds:schemaRef ds:uri="http://schemas.openxmlformats.org/officeDocument/2006/bibliography"/>
-  </ds:schemaRefs>
-</ds:datastoreItem>
-</file>
-
-<file path=customXml/itemProps5.xml><?xml version="1.0" encoding="utf-8"?>
-<ds:datastoreItem xmlns:ds="http://schemas.openxmlformats.org/officeDocument/2006/customXml" ds:itemID="{86D993FC-C124-457E-BDDB-3920DE446847}">
-  <ds:schemaRefs>
-    <ds:schemaRef ds:uri="http://schemas.openxmlformats.org/officeDocument/2006/bibliography"/>
-  </ds:schemaRefs>
-</ds:datastoreItem>
-</file>
-
-<file path=customXml/itemProps6.xml><?xml version="1.0" encoding="utf-8"?>
-<ds:datastoreItem xmlns:ds="http://schemas.openxmlformats.org/officeDocument/2006/customXml" ds:itemID="{D9305167-5DE9-4F87-9C1C-0BE78A8C7F0A}">
-  <ds:schemaRefs>
-    <ds:schemaRef ds:uri="http://schemas.openxmlformats.org/officeDocument/2006/bibliography"/>
-  </ds:schemaRefs>
-</ds:datastoreItem>
-</file>
-
-<file path=customXml/itemProps7.xml><?xml version="1.0" encoding="utf-8"?>
-<ds:datastoreItem xmlns:ds="http://schemas.openxmlformats.org/officeDocument/2006/customXml" ds:itemID="{0B5BE231-FDD9-4695-8F30-5FFD7EAECEC1}">
-  <ds:schemaRefs>
-    <ds:schemaRef ds:uri="http://schemas.openxmlformats.org/officeDocument/2006/bibliography"/>
-  </ds:schemaRefs>
-</ds:datastoreItem>
-</file>
-
-<file path=customXml/itemProps8.xml><?xml version="1.0" encoding="utf-8"?>
-<ds:datastoreItem xmlns:ds="http://schemas.openxmlformats.org/officeDocument/2006/customXml" ds:itemID="{2F45E42A-E448-451D-937B-5C9FE72C1D25}">
-  <ds:schemaRefs>
-    <ds:schemaRef ds:uri="http://schemas.openxmlformats.org/officeDocument/2006/bibliography"/>
-  </ds:schemaRefs>
-</ds:datastoreItem>
-</file>
-
 <file path=customXml/itemProps9.xml><?xml version="1.0" encoding="utf-8"?>
-<ds:datastoreItem xmlns:ds="http://schemas.openxmlformats.org/officeDocument/2006/customXml" ds:itemID="{F38D1F42-5BE7-4DAD-8F72-470A2AE50D17}">
+<ds:datastoreItem xmlns:ds="http://schemas.openxmlformats.org/officeDocument/2006/customXml" ds:itemID="{A70D54EC-3FD2-4F6C-A00A-9569CBBEDB6D}">
   <ds:schemaRefs>
     <ds:schemaRef ds:uri="http://schemas.openxmlformats.org/officeDocument/2006/bibliography"/>
   </ds:schemaRefs>

</xml_diff>

<commit_message>
Merged and added design patterns
Conflicts:
	Artifacts/Responsibility.docx
</commit_message>
<xml_diff>
--- a/Artifacts/Responsibility.docx
+++ b/Artifacts/Responsibility.docx
@@ -23,12 +23,14 @@
           <w:lang w:val="en-US"/>
         </w:rPr>
       </w:pPr>
+      <w:proofErr w:type="spellStart"/>
       <w:r>
         <w:rPr>
           <w:lang w:val="en-US"/>
         </w:rPr>
         <w:t>Kewin</w:t>
       </w:r>
+      <w:proofErr w:type="spellEnd"/>
     </w:p>
     <w:p>
       <w:pPr>
@@ -71,6 +73,7 @@
           <w:lang w:val="en-US"/>
         </w:rPr>
       </w:pPr>
+      <w:proofErr w:type="gramStart"/>
       <w:r>
         <w:rPr>
           <w:lang w:val="en-US"/>
@@ -89,45 +92,52 @@
         </w:rPr>
         <w:t>.</w:t>
       </w:r>
-    </w:p>
-    <w:p>
-      <w:pPr>
-        <w:rPr>
-          <w:lang w:val="en-US"/>
-        </w:rPr>
-      </w:pPr>
+      <w:proofErr w:type="gramEnd"/>
+    </w:p>
+    <w:p>
+      <w:pPr>
+        <w:rPr>
+          <w:lang w:val="en-US"/>
+        </w:rPr>
+      </w:pPr>
+      <w:proofErr w:type="gramStart"/>
       <w:r>
         <w:rPr>
           <w:lang w:val="en-US"/>
         </w:rPr>
         <w:t>Picture.</w:t>
       </w:r>
-    </w:p>
-    <w:p>
-      <w:pPr>
-        <w:rPr>
-          <w:lang w:val="en-US"/>
-        </w:rPr>
-      </w:pPr>
+      <w:proofErr w:type="gramEnd"/>
+    </w:p>
+    <w:p>
+      <w:pPr>
+        <w:rPr>
+          <w:lang w:val="en-US"/>
+        </w:rPr>
+      </w:pPr>
+      <w:proofErr w:type="gramStart"/>
       <w:r>
         <w:rPr>
           <w:lang w:val="en-US"/>
         </w:rPr>
         <w:t>Controller.</w:t>
       </w:r>
-    </w:p>
-    <w:p>
-      <w:pPr>
-        <w:rPr>
-          <w:lang w:val="en-US"/>
-        </w:rPr>
-      </w:pPr>
+      <w:proofErr w:type="gramEnd"/>
+    </w:p>
+    <w:p>
+      <w:pPr>
+        <w:rPr>
+          <w:lang w:val="en-US"/>
+        </w:rPr>
+      </w:pPr>
+      <w:proofErr w:type="gramStart"/>
       <w:r>
         <w:rPr>
           <w:lang w:val="en-US"/>
         </w:rPr>
         <w:t>Unit tests.</w:t>
       </w:r>
+      <w:proofErr w:type="gramEnd"/>
     </w:p>
     <w:p>
       <w:pPr>
@@ -201,12 +211,14 @@
           <w:lang w:val="en-US"/>
         </w:rPr>
       </w:pPr>
+      <w:proofErr w:type="gramStart"/>
       <w:r>
         <w:rPr>
           <w:lang w:val="en-US"/>
         </w:rPr>
         <w:t>Class diagram.</w:t>
       </w:r>
+      <w:proofErr w:type="gramEnd"/>
     </w:p>
     <w:p>
       <w:pPr>
@@ -267,12 +279,14 @@
           <w:lang w:val="en-US"/>
         </w:rPr>
       </w:pPr>
+      <w:proofErr w:type="gramStart"/>
       <w:r>
         <w:rPr>
           <w:lang w:val="en-US"/>
         </w:rPr>
         <w:t>Appendix.</w:t>
       </w:r>
+      <w:proofErr w:type="gramEnd"/>
     </w:p>
     <w:p>
       <w:pPr>
@@ -319,25 +333,29 @@
           <w:lang w:val="en-US"/>
         </w:rPr>
       </w:pPr>
+      <w:proofErr w:type="gramStart"/>
       <w:r>
         <w:rPr>
           <w:lang w:val="en-US"/>
         </w:rPr>
         <w:t>Class diagram.</w:t>
       </w:r>
-    </w:p>
-    <w:p>
-      <w:pPr>
-        <w:rPr>
-          <w:lang w:val="en-US"/>
-        </w:rPr>
-      </w:pPr>
+      <w:proofErr w:type="gramEnd"/>
+    </w:p>
+    <w:p>
+      <w:pPr>
+        <w:rPr>
+          <w:lang w:val="en-US"/>
+        </w:rPr>
+      </w:pPr>
+      <w:proofErr w:type="gramStart"/>
       <w:r>
         <w:rPr>
           <w:lang w:val="en-US"/>
         </w:rPr>
         <w:t>Testing.</w:t>
       </w:r>
+      <w:proofErr w:type="gramEnd"/>
     </w:p>
     <w:p>
       <w:pPr>
@@ -388,38 +406,52 @@
           <w:lang w:val="en-US"/>
         </w:rPr>
       </w:pPr>
-      <w:r>
-        <w:rPr>
-          <w:lang w:val="en-US"/>
-        </w:rPr>
-        <w:t>OfflineGui.</w:t>
-      </w:r>
-    </w:p>
-    <w:p>
-      <w:pPr>
-        <w:rPr>
-          <w:lang w:val="en-US"/>
-        </w:rPr>
-      </w:pPr>
+      <w:proofErr w:type="spellStart"/>
+      <w:proofErr w:type="gramStart"/>
+      <w:r>
+        <w:rPr>
+          <w:lang w:val="en-US"/>
+        </w:rPr>
+        <w:t>OfflineGui</w:t>
+      </w:r>
+      <w:proofErr w:type="spellEnd"/>
+      <w:r>
+        <w:rPr>
+          <w:lang w:val="en-US"/>
+        </w:rPr>
+        <w:t>.</w:t>
+      </w:r>
+      <w:proofErr w:type="gramEnd"/>
+    </w:p>
+    <w:p>
+      <w:pPr>
+        <w:rPr>
+          <w:lang w:val="en-US"/>
+        </w:rPr>
+      </w:pPr>
+      <w:proofErr w:type="gramStart"/>
       <w:r>
         <w:rPr>
           <w:lang w:val="en-US"/>
         </w:rPr>
         <w:t>Storage.</w:t>
       </w:r>
-    </w:p>
-    <w:p>
-      <w:pPr>
-        <w:rPr>
-          <w:lang w:val="en-US"/>
-        </w:rPr>
-      </w:pPr>
+      <w:proofErr w:type="gramEnd"/>
+    </w:p>
+    <w:p>
+      <w:pPr>
+        <w:rPr>
+          <w:lang w:val="en-US"/>
+        </w:rPr>
+      </w:pPr>
+      <w:proofErr w:type="gramStart"/>
       <w:r>
         <w:rPr>
           <w:lang w:val="en-US"/>
         </w:rPr>
         <w:t>Server.</w:t>
       </w:r>
+      <w:proofErr w:type="gramEnd"/>
     </w:p>
     <w:p>
       <w:pPr>
@@ -473,6 +505,7 @@
           <w:lang w:val="en-US"/>
         </w:rPr>
       </w:pPr>
+      <w:proofErr w:type="spellStart"/>
       <w:r>
         <w:rPr>
           <w:lang w:val="en-US"/>
@@ -480,6 +513,7 @@
         <w:lastRenderedPageBreak/>
         <w:t>Kasra</w:t>
       </w:r>
+      <w:proofErr w:type="spellEnd"/>
     </w:p>
     <w:p>
       <w:pPr>
@@ -569,12 +603,14 @@
           <w:lang w:val="en-US"/>
         </w:rPr>
       </w:pPr>
+      <w:proofErr w:type="spellStart"/>
       <w:r>
         <w:rPr>
           <w:lang w:val="en-US"/>
         </w:rPr>
         <w:t>SliceOfPieServiceLibrary</w:t>
       </w:r>
+      <w:proofErr w:type="spellEnd"/>
     </w:p>
     <w:p>
       <w:pPr>
@@ -587,12 +623,14 @@
           <w:lang w:val="en-US"/>
         </w:rPr>
       </w:pPr>
+      <w:proofErr w:type="spellStart"/>
       <w:r>
         <w:rPr>
           <w:lang w:val="en-US"/>
         </w:rPr>
         <w:t>SliceOfPieService</w:t>
       </w:r>
+      <w:proofErr w:type="spellEnd"/>
     </w:p>
     <w:p>
       <w:pPr>
@@ -605,12 +643,14 @@
           <w:lang w:val="en-US"/>
         </w:rPr>
       </w:pPr>
+      <w:proofErr w:type="spellStart"/>
       <w:r>
         <w:rPr>
           <w:lang w:val="en-US"/>
         </w:rPr>
         <w:t>SliceOfPieClient</w:t>
       </w:r>
+      <w:proofErr w:type="spellEnd"/>
     </w:p>
     <w:p>
       <w:pPr>
@@ -645,7 +685,35 @@
         <w:rPr>
           <w:lang w:val="en-US"/>
         </w:rPr>
-        <w:t>The associated app.config/web.config files for WCF</w:t>
+        <w:t xml:space="preserve">The associated </w:t>
+      </w:r>
+      <w:proofErr w:type="spellStart"/>
+      <w:r>
+        <w:rPr>
+          <w:lang w:val="en-US"/>
+        </w:rPr>
+        <w:t>app.config</w:t>
+      </w:r>
+      <w:proofErr w:type="spellEnd"/>
+      <w:r>
+        <w:rPr>
+          <w:lang w:val="en-US"/>
+        </w:rPr>
+        <w:t>/</w:t>
+      </w:r>
+      <w:proofErr w:type="spellStart"/>
+      <w:r>
+        <w:rPr>
+          <w:lang w:val="en-US"/>
+        </w:rPr>
+        <w:t>web.config</w:t>
+      </w:r>
+      <w:proofErr w:type="spellEnd"/>
+      <w:r>
+        <w:rPr>
+          <w:lang w:val="en-US"/>
+        </w:rPr>
+        <w:t xml:space="preserve"> files for WCF</w:t>
       </w:r>
     </w:p>
     <w:p>
@@ -682,6 +750,47 @@
     </w:p>
     <w:p>
       <w:pPr>
+        <w:rPr>
+          <w:lang w:val="en-US"/>
+        </w:rPr>
+      </w:pPr>
+    </w:p>
+    <w:p>
+      <w:pPr>
+        <w:pStyle w:val="Undertitel"/>
+        <w:rPr>
+          <w:lang w:val="en-US"/>
+        </w:rPr>
+      </w:pPr>
+      <w:r>
+        <w:rPr>
+          <w:lang w:val="en-US"/>
+        </w:rPr>
+        <w:t>Report sections:</w:t>
+      </w:r>
+    </w:p>
+    <w:p>
+      <w:pPr>
+        <w:pStyle w:val="Listeafsnit"/>
+        <w:numPr>
+          <w:ilvl w:val="0"/>
+          <w:numId w:val="18"/>
+        </w:numPr>
+        <w:rPr>
+          <w:lang w:val="en-US"/>
+        </w:rPr>
+      </w:pPr>
+      <w:r>
+        <w:rPr>
+          <w:lang w:val="en-US"/>
+        </w:rPr>
+        <w:t>Design Patterns</w:t>
+      </w:r>
+      <w:bookmarkStart w:id="0" w:name="_GoBack"/>
+      <w:bookmarkEnd w:id="0"/>
+    </w:p>
+    <w:p>
+      <w:pPr>
         <w:pStyle w:val="Undertitel"/>
         <w:rPr>
           <w:lang w:val="en-US"/>
@@ -746,12 +855,14 @@
           <w:lang w:val="en-US"/>
         </w:rPr>
       </w:pPr>
+      <w:proofErr w:type="spellStart"/>
       <w:r>
         <w:rPr>
           <w:lang w:val="en-US"/>
         </w:rPr>
         <w:t>SliceOfPie</w:t>
       </w:r>
+      <w:proofErr w:type="spellEnd"/>
     </w:p>
     <w:p>
       <w:pPr>
@@ -930,8 +1041,16 @@
         <w:rPr>
           <w:lang w:val="en-US"/>
         </w:rPr>
-        <w:t>Everything regarding the WebGUI</w:t>
-      </w:r>
+        <w:t xml:space="preserve">Everything regarding the </w:t>
+      </w:r>
+      <w:proofErr w:type="spellStart"/>
+      <w:r>
+        <w:rPr>
+          <w:lang w:val="en-US"/>
+        </w:rPr>
+        <w:t>WebGUI</w:t>
+      </w:r>
+      <w:proofErr w:type="spellEnd"/>
     </w:p>
     <w:p>
       <w:pPr>
@@ -948,8 +1067,16 @@
         <w:rPr>
           <w:lang w:val="en-US"/>
         </w:rPr>
-        <w:t>ASP.Net WebForms</w:t>
-      </w:r>
+        <w:t xml:space="preserve">ASP.Net </w:t>
+      </w:r>
+      <w:proofErr w:type="spellStart"/>
+      <w:r>
+        <w:rPr>
+          <w:lang w:val="en-US"/>
+        </w:rPr>
+        <w:t>WebForms</w:t>
+      </w:r>
+      <w:proofErr w:type="spellEnd"/>
       <w:r>
         <w:rPr>
           <w:lang w:val="en-US"/>
@@ -1132,12 +1259,28 @@
           <w:lang w:val="en-US"/>
         </w:rPr>
       </w:pPr>
-      <w:r>
-        <w:rPr>
-          <w:lang w:val="en-US"/>
-        </w:rPr>
-        <w:t>Usermanual for WebGui</w:t>
-      </w:r>
+      <w:proofErr w:type="spellStart"/>
+      <w:r>
+        <w:rPr>
+          <w:lang w:val="en-US"/>
+        </w:rPr>
+        <w:t>Usermanual</w:t>
+      </w:r>
+      <w:proofErr w:type="spellEnd"/>
+      <w:r>
+        <w:rPr>
+          <w:lang w:val="en-US"/>
+        </w:rPr>
+        <w:t xml:space="preserve"> for </w:t>
+      </w:r>
+      <w:proofErr w:type="spellStart"/>
+      <w:r>
+        <w:rPr>
+          <w:lang w:val="en-US"/>
+        </w:rPr>
+        <w:t>WebGui</w:t>
+      </w:r>
+      <w:proofErr w:type="spellEnd"/>
     </w:p>
     <w:p>
       <w:pPr>
@@ -1168,14 +1311,20 @@
           <w:lang w:val="en-US"/>
         </w:rPr>
       </w:pPr>
-      <w:r>
-        <w:rPr>
-          <w:lang w:val="en-US"/>
-        </w:rPr>
-        <w:t>WebGUI section</w:t>
-      </w:r>
-      <w:bookmarkStart w:id="0" w:name="_GoBack"/>
-      <w:bookmarkEnd w:id="0"/>
+      <w:proofErr w:type="spellStart"/>
+      <w:r>
+        <w:rPr>
+          <w:lang w:val="en-US"/>
+        </w:rPr>
+        <w:t>WebGUI</w:t>
+      </w:r>
+      <w:proofErr w:type="spellEnd"/>
+      <w:r>
+        <w:rPr>
+          <w:lang w:val="en-US"/>
+        </w:rPr>
+        <w:t xml:space="preserve"> section</w:t>
+      </w:r>
     </w:p>
     <w:p>
       <w:pPr>
@@ -1224,12 +1373,14 @@
           <w:lang w:val="en-US"/>
         </w:rPr>
       </w:pPr>
+      <w:proofErr w:type="spellStart"/>
       <w:r>
         <w:rPr>
           <w:lang w:val="en-US"/>
         </w:rPr>
         <w:t>SliceOfPieServices</w:t>
       </w:r>
+      <w:proofErr w:type="spellEnd"/>
     </w:p>
     <w:p>
       <w:pPr>
@@ -2487,7 +2638,7 @@
   <w:abstractNum w:abstractNumId="10">
     <w:nsid w:val="3F6253A8"/>
     <w:multiLevelType w:val="hybridMultilevel"/>
-    <w:tmpl w:val="5802ADB8"/>
+    <w:tmpl w:val="CFD246C8"/>
     <w:lvl w:ilvl="0" w:tplc="04060001">
       <w:start w:val="1"/>
       <w:numFmt w:val="bullet"/>
@@ -2500,7 +2651,7 @@
         <w:rFonts w:ascii="Symbol" w:hAnsi="Symbol" w:hint="default"/>
       </w:rPr>
     </w:lvl>
-    <w:lvl w:ilvl="1" w:tplc="04060003" w:tentative="1">
+    <w:lvl w:ilvl="1" w:tplc="04060003">
       <w:start w:val="1"/>
       <w:numFmt w:val="bullet"/>
       <w:lvlText w:val="o"/>
@@ -5077,6 +5228,78 @@
 </file>
 
 <file path=customXml/itemProps1.xml><?xml version="1.0" encoding="utf-8"?>
+<ds:datastoreItem xmlns:ds="http://schemas.openxmlformats.org/officeDocument/2006/customXml" ds:itemID="{D9305167-5DE9-4F87-9C1C-0BE78A8C7F0A}">
+  <ds:schemaRefs>
+    <ds:schemaRef ds:uri="http://schemas.openxmlformats.org/officeDocument/2006/bibliography"/>
+  </ds:schemaRefs>
+</ds:datastoreItem>
+</file>
+
+<file path=customXml/itemProps10.xml><?xml version="1.0" encoding="utf-8"?>
+<ds:datastoreItem xmlns:ds="http://schemas.openxmlformats.org/officeDocument/2006/customXml" ds:itemID="{0B5BE231-FDD9-4695-8F30-5FFD7EAECEC1}">
+  <ds:schemaRefs>
+    <ds:schemaRef ds:uri="http://schemas.openxmlformats.org/officeDocument/2006/bibliography"/>
+  </ds:schemaRefs>
+</ds:datastoreItem>
+</file>
+
+<file path=customXml/itemProps11.xml><?xml version="1.0" encoding="utf-8"?>
+<ds:datastoreItem xmlns:ds="http://schemas.openxmlformats.org/officeDocument/2006/customXml" ds:itemID="{81D7D7BC-D5A4-4E9E-937F-61FA7DADCFE9}">
+  <ds:schemaRefs>
+    <ds:schemaRef ds:uri="http://schemas.openxmlformats.org/officeDocument/2006/bibliography"/>
+  </ds:schemaRefs>
+</ds:datastoreItem>
+</file>
+
+<file path=customXml/itemProps12.xml><?xml version="1.0" encoding="utf-8"?>
+<ds:datastoreItem xmlns:ds="http://schemas.openxmlformats.org/officeDocument/2006/customXml" ds:itemID="{E60EBD2D-F5FC-43C2-B349-567925DCBECE}">
+  <ds:schemaRefs>
+    <ds:schemaRef ds:uri="http://schemas.openxmlformats.org/officeDocument/2006/bibliography"/>
+  </ds:schemaRefs>
+</ds:datastoreItem>
+</file>
+
+<file path=customXml/itemProps13.xml><?xml version="1.0" encoding="utf-8"?>
+<ds:datastoreItem xmlns:ds="http://schemas.openxmlformats.org/officeDocument/2006/customXml" ds:itemID="{A52895E0-856F-412F-B082-875B0F557A64}">
+  <ds:schemaRefs>
+    <ds:schemaRef ds:uri="http://schemas.openxmlformats.org/officeDocument/2006/bibliography"/>
+  </ds:schemaRefs>
+</ds:datastoreItem>
+</file>
+
+<file path=customXml/itemProps14.xml><?xml version="1.0" encoding="utf-8"?>
+<ds:datastoreItem xmlns:ds="http://schemas.openxmlformats.org/officeDocument/2006/customXml" ds:itemID="{7263A588-3825-4F4E-9E4D-7D13FFD319F6}">
+  <ds:schemaRefs>
+    <ds:schemaRef ds:uri="http://schemas.openxmlformats.org/officeDocument/2006/bibliography"/>
+  </ds:schemaRefs>
+</ds:datastoreItem>
+</file>
+
+<file path=customXml/itemProps15.xml><?xml version="1.0" encoding="utf-8"?>
+<ds:datastoreItem xmlns:ds="http://schemas.openxmlformats.org/officeDocument/2006/customXml" ds:itemID="{696FB771-752C-4337-936A-9B01FF9072DD}">
+  <ds:schemaRefs>
+    <ds:schemaRef ds:uri="http://schemas.openxmlformats.org/officeDocument/2006/bibliography"/>
+  </ds:schemaRefs>
+</ds:datastoreItem>
+</file>
+
+<file path=customXml/itemProps2.xml><?xml version="1.0" encoding="utf-8"?>
+<ds:datastoreItem xmlns:ds="http://schemas.openxmlformats.org/officeDocument/2006/customXml" ds:itemID="{F6CF07E1-8197-4025-A0D5-FAA2ABF5201F}">
+  <ds:schemaRefs>
+    <ds:schemaRef ds:uri="http://schemas.openxmlformats.org/officeDocument/2006/bibliography"/>
+  </ds:schemaRefs>
+</ds:datastoreItem>
+</file>
+
+<file path=customXml/itemProps3.xml><?xml version="1.0" encoding="utf-8"?>
+<ds:datastoreItem xmlns:ds="http://schemas.openxmlformats.org/officeDocument/2006/customXml" ds:itemID="{BD0093B3-AB75-44A8-B1AF-02814DA148AA}">
+  <ds:schemaRefs>
+    <ds:schemaRef ds:uri="http://schemas.openxmlformats.org/officeDocument/2006/bibliography"/>
+  </ds:schemaRefs>
+</ds:datastoreItem>
+</file>
+
+<file path=customXml/itemProps4.xml><?xml version="1.0" encoding="utf-8"?>
 <ds:datastoreItem xmlns:ds="http://schemas.openxmlformats.org/officeDocument/2006/customXml" ds:itemID="{86D993FC-C124-457E-BDDB-3920DE446847}">
   <ds:schemaRefs>
     <ds:schemaRef ds:uri="http://schemas.openxmlformats.org/officeDocument/2006/bibliography"/>
@@ -5084,15 +5307,15 @@
 </ds:datastoreItem>
 </file>
 
-<file path=customXml/itemProps10.xml><?xml version="1.0" encoding="utf-8"?>
-<ds:datastoreItem xmlns:ds="http://schemas.openxmlformats.org/officeDocument/2006/customXml" ds:itemID="{D8D80A56-2E21-4D5E-81EE-82FF1E482612}">
+<file path=customXml/itemProps5.xml><?xml version="1.0" encoding="utf-8"?>
+<ds:datastoreItem xmlns:ds="http://schemas.openxmlformats.org/officeDocument/2006/customXml" ds:itemID="{F38D1F42-5BE7-4DAD-8F72-470A2AE50D17}">
   <ds:schemaRefs>
     <ds:schemaRef ds:uri="http://schemas.openxmlformats.org/officeDocument/2006/bibliography"/>
   </ds:schemaRefs>
 </ds:datastoreItem>
 </file>
 
-<file path=customXml/itemProps11.xml><?xml version="1.0" encoding="utf-8"?>
+<file path=customXml/itemProps6.xml><?xml version="1.0" encoding="utf-8"?>
 <ds:datastoreItem xmlns:ds="http://schemas.openxmlformats.org/officeDocument/2006/customXml" ds:itemID="{A70D54EC-3FD2-4F6C-A00A-9569CBBEDB6D}">
   <ds:schemaRefs>
     <ds:schemaRef ds:uri="http://schemas.openxmlformats.org/officeDocument/2006/bibliography"/>
@@ -5100,31 +5323,15 @@
 </ds:datastoreItem>
 </file>
 
-<file path=customXml/itemProps12.xml><?xml version="1.0" encoding="utf-8"?>
-<ds:datastoreItem xmlns:ds="http://schemas.openxmlformats.org/officeDocument/2006/customXml" ds:itemID="{F6CF07E1-8197-4025-A0D5-FAA2ABF5201F}">
+<file path=customXml/itemProps7.xml><?xml version="1.0" encoding="utf-8"?>
+<ds:datastoreItem xmlns:ds="http://schemas.openxmlformats.org/officeDocument/2006/customXml" ds:itemID="{493BB3F5-D243-43FD-B1E3-B2BCB631DC00}">
   <ds:schemaRefs>
     <ds:schemaRef ds:uri="http://schemas.openxmlformats.org/officeDocument/2006/bibliography"/>
   </ds:schemaRefs>
 </ds:datastoreItem>
 </file>
 
-<file path=customXml/itemProps13.xml><?xml version="1.0" encoding="utf-8"?>
-<ds:datastoreItem xmlns:ds="http://schemas.openxmlformats.org/officeDocument/2006/customXml" ds:itemID="{5E6EEDCE-5D62-4D02-BE78-A7C1886B478D}">
-  <ds:schemaRefs>
-    <ds:schemaRef ds:uri="http://schemas.openxmlformats.org/officeDocument/2006/bibliography"/>
-  </ds:schemaRefs>
-</ds:datastoreItem>
-</file>
-
-<file path=customXml/itemProps14.xml><?xml version="1.0" encoding="utf-8"?>
-<ds:datastoreItem xmlns:ds="http://schemas.openxmlformats.org/officeDocument/2006/customXml" ds:itemID="{E60EBD2D-F5FC-43C2-B349-567925DCBECE}">
-  <ds:schemaRefs>
-    <ds:schemaRef ds:uri="http://schemas.openxmlformats.org/officeDocument/2006/bibliography"/>
-  </ds:schemaRefs>
-</ds:datastoreItem>
-</file>
-
-<file path=customXml/itemProps15.xml><?xml version="1.0" encoding="utf-8"?>
+<file path=customXml/itemProps8.xml><?xml version="1.0" encoding="utf-8"?>
 <ds:datastoreItem xmlns:ds="http://schemas.openxmlformats.org/officeDocument/2006/customXml" ds:itemID="{E1AE678C-4980-48F5-AC9C-0C44A181E20B}">
   <ds:schemaRefs>
     <ds:schemaRef ds:uri="http://schemas.openxmlformats.org/officeDocument/2006/bibliography"/>
@@ -5132,64 +5339,8 @@
 </ds:datastoreItem>
 </file>
 
-<file path=customXml/itemProps2.xml><?xml version="1.0" encoding="utf-8"?>
-<ds:datastoreItem xmlns:ds="http://schemas.openxmlformats.org/officeDocument/2006/customXml" ds:itemID="{BD0093B3-AB75-44A8-B1AF-02814DA148AA}">
-  <ds:schemaRefs>
-    <ds:schemaRef ds:uri="http://schemas.openxmlformats.org/officeDocument/2006/bibliography"/>
-  </ds:schemaRefs>
-</ds:datastoreItem>
-</file>
-
-<file path=customXml/itemProps3.xml><?xml version="1.0" encoding="utf-8"?>
-<ds:datastoreItem xmlns:ds="http://schemas.openxmlformats.org/officeDocument/2006/customXml" ds:itemID="{12EBDD7D-34AF-44C6-B1E4-7B61D1322F09}">
-  <ds:schemaRefs>
-    <ds:schemaRef ds:uri="http://schemas.openxmlformats.org/officeDocument/2006/bibliography"/>
-  </ds:schemaRefs>
-</ds:datastoreItem>
-</file>
-
-<file path=customXml/itemProps4.xml><?xml version="1.0" encoding="utf-8"?>
-<ds:datastoreItem xmlns:ds="http://schemas.openxmlformats.org/officeDocument/2006/customXml" ds:itemID="{0B5BE231-FDD9-4695-8F30-5FFD7EAECEC1}">
-  <ds:schemaRefs>
-    <ds:schemaRef ds:uri="http://schemas.openxmlformats.org/officeDocument/2006/bibliography"/>
-  </ds:schemaRefs>
-</ds:datastoreItem>
-</file>
-
-<file path=customXml/itemProps5.xml><?xml version="1.0" encoding="utf-8"?>
-<ds:datastoreItem xmlns:ds="http://schemas.openxmlformats.org/officeDocument/2006/customXml" ds:itemID="{493BB3F5-D243-43FD-B1E3-B2BCB631DC00}">
-  <ds:schemaRefs>
-    <ds:schemaRef ds:uri="http://schemas.openxmlformats.org/officeDocument/2006/bibliography"/>
-  </ds:schemaRefs>
-</ds:datastoreItem>
-</file>
-
-<file path=customXml/itemProps6.xml><?xml version="1.0" encoding="utf-8"?>
-<ds:datastoreItem xmlns:ds="http://schemas.openxmlformats.org/officeDocument/2006/customXml" ds:itemID="{F38D1F42-5BE7-4DAD-8F72-470A2AE50D17}">
-  <ds:schemaRefs>
-    <ds:schemaRef ds:uri="http://schemas.openxmlformats.org/officeDocument/2006/bibliography"/>
-  </ds:schemaRefs>
-</ds:datastoreItem>
-</file>
-
-<file path=customXml/itemProps7.xml><?xml version="1.0" encoding="utf-8"?>
-<ds:datastoreItem xmlns:ds="http://schemas.openxmlformats.org/officeDocument/2006/customXml" ds:itemID="{D9305167-5DE9-4F87-9C1C-0BE78A8C7F0A}">
-  <ds:schemaRefs>
-    <ds:schemaRef ds:uri="http://schemas.openxmlformats.org/officeDocument/2006/bibliography"/>
-  </ds:schemaRefs>
-</ds:datastoreItem>
-</file>
-
-<file path=customXml/itemProps8.xml><?xml version="1.0" encoding="utf-8"?>
-<ds:datastoreItem xmlns:ds="http://schemas.openxmlformats.org/officeDocument/2006/customXml" ds:itemID="{DD9E452C-06D2-4CA7-91C0-BEAE61F856DB}">
-  <ds:schemaRefs>
-    <ds:schemaRef ds:uri="http://schemas.openxmlformats.org/officeDocument/2006/bibliography"/>
-  </ds:schemaRefs>
-</ds:datastoreItem>
-</file>
-
 <file path=customXml/itemProps9.xml><?xml version="1.0" encoding="utf-8"?>
-<ds:datastoreItem xmlns:ds="http://schemas.openxmlformats.org/officeDocument/2006/customXml" ds:itemID="{81D7D7BC-D5A4-4E9E-937F-61FA7DADCFE9}">
+<ds:datastoreItem xmlns:ds="http://schemas.openxmlformats.org/officeDocument/2006/customXml" ds:itemID="{D8D80A56-2E21-4D5E-81EE-82FF1E482612}">
   <ds:schemaRefs>
     <ds:schemaRef ds:uri="http://schemas.openxmlformats.org/officeDocument/2006/bibliography"/>
   </ds:schemaRefs>

</xml_diff>

<commit_message>
added offline client manual to responsibillity
</commit_message>
<xml_diff>
--- a/Artifacts/Responsibility.docx
+++ b/Artifacts/Responsibility.docx
@@ -23,14 +23,12 @@
           <w:lang w:val="en-US"/>
         </w:rPr>
       </w:pPr>
-      <w:proofErr w:type="spellStart"/>
       <w:r>
         <w:rPr>
           <w:lang w:val="en-US"/>
         </w:rPr>
         <w:t>Kewin</w:t>
       </w:r>
-      <w:proofErr w:type="spellEnd"/>
     </w:p>
     <w:p>
       <w:pPr>
@@ -73,7 +71,6 @@
           <w:lang w:val="en-US"/>
         </w:rPr>
       </w:pPr>
-      <w:proofErr w:type="gramStart"/>
       <w:r>
         <w:rPr>
           <w:lang w:val="en-US"/>
@@ -92,52 +89,45 @@
         </w:rPr>
         <w:t>.</w:t>
       </w:r>
-      <w:proofErr w:type="gramEnd"/>
-    </w:p>
-    <w:p>
-      <w:pPr>
-        <w:rPr>
-          <w:lang w:val="en-US"/>
-        </w:rPr>
-      </w:pPr>
-      <w:proofErr w:type="gramStart"/>
+    </w:p>
+    <w:p>
+      <w:pPr>
+        <w:rPr>
+          <w:lang w:val="en-US"/>
+        </w:rPr>
+      </w:pPr>
       <w:r>
         <w:rPr>
           <w:lang w:val="en-US"/>
         </w:rPr>
         <w:t>Picture.</w:t>
       </w:r>
-      <w:proofErr w:type="gramEnd"/>
-    </w:p>
-    <w:p>
-      <w:pPr>
-        <w:rPr>
-          <w:lang w:val="en-US"/>
-        </w:rPr>
-      </w:pPr>
-      <w:proofErr w:type="gramStart"/>
+    </w:p>
+    <w:p>
+      <w:pPr>
+        <w:rPr>
+          <w:lang w:val="en-US"/>
+        </w:rPr>
+      </w:pPr>
       <w:r>
         <w:rPr>
           <w:lang w:val="en-US"/>
         </w:rPr>
         <w:t>Controller.</w:t>
       </w:r>
-      <w:proofErr w:type="gramEnd"/>
-    </w:p>
-    <w:p>
-      <w:pPr>
-        <w:rPr>
-          <w:lang w:val="en-US"/>
-        </w:rPr>
-      </w:pPr>
-      <w:proofErr w:type="gramStart"/>
+    </w:p>
+    <w:p>
+      <w:pPr>
+        <w:rPr>
+          <w:lang w:val="en-US"/>
+        </w:rPr>
+      </w:pPr>
       <w:r>
         <w:rPr>
           <w:lang w:val="en-US"/>
         </w:rPr>
         <w:t>Unit tests.</w:t>
       </w:r>
-      <w:proofErr w:type="gramEnd"/>
     </w:p>
     <w:p>
       <w:pPr>
@@ -211,14 +201,12 @@
           <w:lang w:val="en-US"/>
         </w:rPr>
       </w:pPr>
-      <w:proofErr w:type="gramStart"/>
       <w:r>
         <w:rPr>
           <w:lang w:val="en-US"/>
         </w:rPr>
         <w:t>Class diagram.</w:t>
       </w:r>
-      <w:proofErr w:type="gramEnd"/>
     </w:p>
     <w:p>
       <w:pPr>
@@ -279,14 +267,12 @@
           <w:lang w:val="en-US"/>
         </w:rPr>
       </w:pPr>
-      <w:proofErr w:type="gramStart"/>
       <w:r>
         <w:rPr>
           <w:lang w:val="en-US"/>
         </w:rPr>
         <w:t>Appendix.</w:t>
       </w:r>
-      <w:proofErr w:type="gramEnd"/>
     </w:p>
     <w:p>
       <w:pPr>
@@ -333,29 +319,25 @@
           <w:lang w:val="en-US"/>
         </w:rPr>
       </w:pPr>
-      <w:proofErr w:type="gramStart"/>
       <w:r>
         <w:rPr>
           <w:lang w:val="en-US"/>
         </w:rPr>
         <w:t>Class diagram.</w:t>
       </w:r>
-      <w:proofErr w:type="gramEnd"/>
-    </w:p>
-    <w:p>
-      <w:pPr>
-        <w:rPr>
-          <w:lang w:val="en-US"/>
-        </w:rPr>
-      </w:pPr>
-      <w:proofErr w:type="gramStart"/>
+    </w:p>
+    <w:p>
+      <w:pPr>
+        <w:rPr>
+          <w:lang w:val="en-US"/>
+        </w:rPr>
+      </w:pPr>
       <w:r>
         <w:rPr>
           <w:lang w:val="en-US"/>
         </w:rPr>
         <w:t>Testing.</w:t>
       </w:r>
-      <w:proofErr w:type="gramEnd"/>
     </w:p>
     <w:p>
       <w:pPr>
@@ -406,52 +388,38 @@
           <w:lang w:val="en-US"/>
         </w:rPr>
       </w:pPr>
-      <w:proofErr w:type="spellStart"/>
-      <w:proofErr w:type="gramStart"/>
-      <w:r>
-        <w:rPr>
-          <w:lang w:val="en-US"/>
-        </w:rPr>
-        <w:t>OfflineGui</w:t>
-      </w:r>
-      <w:proofErr w:type="spellEnd"/>
-      <w:r>
-        <w:rPr>
-          <w:lang w:val="en-US"/>
-        </w:rPr>
-        <w:t>.</w:t>
-      </w:r>
-      <w:proofErr w:type="gramEnd"/>
-    </w:p>
-    <w:p>
-      <w:pPr>
-        <w:rPr>
-          <w:lang w:val="en-US"/>
-        </w:rPr>
-      </w:pPr>
-      <w:proofErr w:type="gramStart"/>
+      <w:r>
+        <w:rPr>
+          <w:lang w:val="en-US"/>
+        </w:rPr>
+        <w:t>OfflineGui.</w:t>
+      </w:r>
+    </w:p>
+    <w:p>
+      <w:pPr>
+        <w:rPr>
+          <w:lang w:val="en-US"/>
+        </w:rPr>
+      </w:pPr>
       <w:r>
         <w:rPr>
           <w:lang w:val="en-US"/>
         </w:rPr>
         <w:t>Storage.</w:t>
       </w:r>
-      <w:proofErr w:type="gramEnd"/>
-    </w:p>
-    <w:p>
-      <w:pPr>
-        <w:rPr>
-          <w:lang w:val="en-US"/>
-        </w:rPr>
-      </w:pPr>
-      <w:proofErr w:type="gramStart"/>
+    </w:p>
+    <w:p>
+      <w:pPr>
+        <w:rPr>
+          <w:lang w:val="en-US"/>
+        </w:rPr>
+      </w:pPr>
       <w:r>
         <w:rPr>
           <w:lang w:val="en-US"/>
         </w:rPr>
         <w:t>Server.</w:t>
       </w:r>
-      <w:proofErr w:type="gramEnd"/>
     </w:p>
     <w:p>
       <w:pPr>
@@ -505,7 +473,6 @@
           <w:lang w:val="en-US"/>
         </w:rPr>
       </w:pPr>
-      <w:proofErr w:type="spellStart"/>
       <w:r>
         <w:rPr>
           <w:lang w:val="en-US"/>
@@ -513,7 +480,6 @@
         <w:lastRenderedPageBreak/>
         <w:t>Kasra</w:t>
       </w:r>
-      <w:proofErr w:type="spellEnd"/>
     </w:p>
     <w:p>
       <w:pPr>
@@ -603,14 +569,12 @@
           <w:lang w:val="en-US"/>
         </w:rPr>
       </w:pPr>
-      <w:proofErr w:type="spellStart"/>
       <w:r>
         <w:rPr>
           <w:lang w:val="en-US"/>
         </w:rPr>
         <w:t>SliceOfPieServiceLibrary</w:t>
       </w:r>
-      <w:proofErr w:type="spellEnd"/>
     </w:p>
     <w:p>
       <w:pPr>
@@ -623,14 +587,12 @@
           <w:lang w:val="en-US"/>
         </w:rPr>
       </w:pPr>
-      <w:proofErr w:type="spellStart"/>
       <w:r>
         <w:rPr>
           <w:lang w:val="en-US"/>
         </w:rPr>
         <w:t>SliceOfPieService</w:t>
       </w:r>
-      <w:proofErr w:type="spellEnd"/>
     </w:p>
     <w:p>
       <w:pPr>
@@ -643,14 +605,12 @@
           <w:lang w:val="en-US"/>
         </w:rPr>
       </w:pPr>
-      <w:proofErr w:type="spellStart"/>
       <w:r>
         <w:rPr>
           <w:lang w:val="en-US"/>
         </w:rPr>
         <w:t>SliceOfPieClient</w:t>
       </w:r>
-      <w:proofErr w:type="spellEnd"/>
     </w:p>
     <w:p>
       <w:pPr>
@@ -685,35 +645,7 @@
         <w:rPr>
           <w:lang w:val="en-US"/>
         </w:rPr>
-        <w:t xml:space="preserve">The associated </w:t>
-      </w:r>
-      <w:proofErr w:type="spellStart"/>
-      <w:r>
-        <w:rPr>
-          <w:lang w:val="en-US"/>
-        </w:rPr>
-        <w:t>app.config</w:t>
-      </w:r>
-      <w:proofErr w:type="spellEnd"/>
-      <w:r>
-        <w:rPr>
-          <w:lang w:val="en-US"/>
-        </w:rPr>
-        <w:t>/</w:t>
-      </w:r>
-      <w:proofErr w:type="spellStart"/>
-      <w:r>
-        <w:rPr>
-          <w:lang w:val="en-US"/>
-        </w:rPr>
-        <w:t>web.config</w:t>
-      </w:r>
-      <w:proofErr w:type="spellEnd"/>
-      <w:r>
-        <w:rPr>
-          <w:lang w:val="en-US"/>
-        </w:rPr>
-        <w:t xml:space="preserve"> files for WCF</w:t>
+        <w:t>The associated app.config/web.config files for WCF</w:t>
       </w:r>
     </w:p>
     <w:p>
@@ -786,6 +718,24 @@
         </w:rPr>
         <w:t>Design Patterns</w:t>
       </w:r>
+    </w:p>
+    <w:p>
+      <w:pPr>
+        <w:pStyle w:val="Listeafsnit"/>
+        <w:numPr>
+          <w:ilvl w:val="0"/>
+          <w:numId w:val="18"/>
+        </w:numPr>
+        <w:rPr>
+          <w:lang w:val="en-US"/>
+        </w:rPr>
+      </w:pPr>
+      <w:r>
+        <w:rPr>
+          <w:lang w:val="en-US"/>
+        </w:rPr>
+        <w:t>User manual for offline client</w:t>
+      </w:r>
       <w:bookmarkStart w:id="0" w:name="_GoBack"/>
       <w:bookmarkEnd w:id="0"/>
     </w:p>
@@ -855,14 +805,12 @@
           <w:lang w:val="en-US"/>
         </w:rPr>
       </w:pPr>
-      <w:proofErr w:type="spellStart"/>
       <w:r>
         <w:rPr>
           <w:lang w:val="en-US"/>
         </w:rPr>
         <w:t>SliceOfPie</w:t>
       </w:r>
-      <w:proofErr w:type="spellEnd"/>
     </w:p>
     <w:p>
       <w:pPr>
@@ -1041,16 +989,8 @@
         <w:rPr>
           <w:lang w:val="en-US"/>
         </w:rPr>
-        <w:t xml:space="preserve">Everything regarding the </w:t>
-      </w:r>
-      <w:proofErr w:type="spellStart"/>
-      <w:r>
-        <w:rPr>
-          <w:lang w:val="en-US"/>
-        </w:rPr>
-        <w:t>WebGUI</w:t>
-      </w:r>
-      <w:proofErr w:type="spellEnd"/>
+        <w:t>Everything regarding the WebGUI</w:t>
+      </w:r>
     </w:p>
     <w:p>
       <w:pPr>
@@ -1067,16 +1007,8 @@
         <w:rPr>
           <w:lang w:val="en-US"/>
         </w:rPr>
-        <w:t xml:space="preserve">ASP.Net </w:t>
-      </w:r>
-      <w:proofErr w:type="spellStart"/>
-      <w:r>
-        <w:rPr>
-          <w:lang w:val="en-US"/>
-        </w:rPr>
-        <w:t>WebForms</w:t>
-      </w:r>
-      <w:proofErr w:type="spellEnd"/>
+        <w:t>ASP.Net WebForms</w:t>
+      </w:r>
       <w:r>
         <w:rPr>
           <w:lang w:val="en-US"/>
@@ -1259,28 +1191,12 @@
           <w:lang w:val="en-US"/>
         </w:rPr>
       </w:pPr>
-      <w:proofErr w:type="spellStart"/>
-      <w:r>
-        <w:rPr>
-          <w:lang w:val="en-US"/>
-        </w:rPr>
-        <w:t>Usermanual</w:t>
-      </w:r>
-      <w:proofErr w:type="spellEnd"/>
-      <w:r>
-        <w:rPr>
-          <w:lang w:val="en-US"/>
-        </w:rPr>
-        <w:t xml:space="preserve"> for </w:t>
-      </w:r>
-      <w:proofErr w:type="spellStart"/>
-      <w:r>
-        <w:rPr>
-          <w:lang w:val="en-US"/>
-        </w:rPr>
-        <w:t>WebGui</w:t>
-      </w:r>
-      <w:proofErr w:type="spellEnd"/>
+      <w:r>
+        <w:rPr>
+          <w:lang w:val="en-US"/>
+        </w:rPr>
+        <w:t>Usermanual for WebGui</w:t>
+      </w:r>
     </w:p>
     <w:p>
       <w:pPr>
@@ -1311,19 +1227,11 @@
           <w:lang w:val="en-US"/>
         </w:rPr>
       </w:pPr>
-      <w:proofErr w:type="spellStart"/>
-      <w:r>
-        <w:rPr>
-          <w:lang w:val="en-US"/>
-        </w:rPr>
-        <w:t>WebGUI</w:t>
-      </w:r>
-      <w:proofErr w:type="spellEnd"/>
-      <w:r>
-        <w:rPr>
-          <w:lang w:val="en-US"/>
-        </w:rPr>
-        <w:t xml:space="preserve"> section</w:t>
+      <w:r>
+        <w:rPr>
+          <w:lang w:val="en-US"/>
+        </w:rPr>
+        <w:t>WebGUI section</w:t>
       </w:r>
     </w:p>
     <w:p>
@@ -1373,14 +1281,12 @@
           <w:lang w:val="en-US"/>
         </w:rPr>
       </w:pPr>
-      <w:proofErr w:type="spellStart"/>
       <w:r>
         <w:rPr>
           <w:lang w:val="en-US"/>
         </w:rPr>
         <w:t>SliceOfPieServices</w:t>
       </w:r>
-      <w:proofErr w:type="spellEnd"/>
     </w:p>
     <w:p>
       <w:pPr>
@@ -5228,6 +5134,78 @@
 </file>
 
 <file path=customXml/itemProps1.xml><?xml version="1.0" encoding="utf-8"?>
+<ds:datastoreItem xmlns:ds="http://schemas.openxmlformats.org/officeDocument/2006/customXml" ds:itemID="{493BB3F5-D243-43FD-B1E3-B2BCB631DC00}">
+  <ds:schemaRefs>
+    <ds:schemaRef ds:uri="http://schemas.openxmlformats.org/officeDocument/2006/bibliography"/>
+  </ds:schemaRefs>
+</ds:datastoreItem>
+</file>
+
+<file path=customXml/itemProps10.xml><?xml version="1.0" encoding="utf-8"?>
+<ds:datastoreItem xmlns:ds="http://schemas.openxmlformats.org/officeDocument/2006/customXml" ds:itemID="{86D993FC-C124-457E-BDDB-3920DE446847}">
+  <ds:schemaRefs>
+    <ds:schemaRef ds:uri="http://schemas.openxmlformats.org/officeDocument/2006/bibliography"/>
+  </ds:schemaRefs>
+</ds:datastoreItem>
+</file>
+
+<file path=customXml/itemProps11.xml><?xml version="1.0" encoding="utf-8"?>
+<ds:datastoreItem xmlns:ds="http://schemas.openxmlformats.org/officeDocument/2006/customXml" ds:itemID="{D8D80A56-2E21-4D5E-81EE-82FF1E482612}">
+  <ds:schemaRefs>
+    <ds:schemaRef ds:uri="http://schemas.openxmlformats.org/officeDocument/2006/bibliography"/>
+  </ds:schemaRefs>
+</ds:datastoreItem>
+</file>
+
+<file path=customXml/itemProps12.xml><?xml version="1.0" encoding="utf-8"?>
+<ds:datastoreItem xmlns:ds="http://schemas.openxmlformats.org/officeDocument/2006/customXml" ds:itemID="{7263A588-3825-4F4E-9E4D-7D13FFD319F6}">
+  <ds:schemaRefs>
+    <ds:schemaRef ds:uri="http://schemas.openxmlformats.org/officeDocument/2006/bibliography"/>
+  </ds:schemaRefs>
+</ds:datastoreItem>
+</file>
+
+<file path=customXml/itemProps13.xml><?xml version="1.0" encoding="utf-8"?>
+<ds:datastoreItem xmlns:ds="http://schemas.openxmlformats.org/officeDocument/2006/customXml" ds:itemID="{4CEDDC6D-7289-4A9E-83E3-FFD740BBFD60}">
+  <ds:schemaRefs>
+    <ds:schemaRef ds:uri="http://schemas.openxmlformats.org/officeDocument/2006/bibliography"/>
+  </ds:schemaRefs>
+</ds:datastoreItem>
+</file>
+
+<file path=customXml/itemProps14.xml><?xml version="1.0" encoding="utf-8"?>
+<ds:datastoreItem xmlns:ds="http://schemas.openxmlformats.org/officeDocument/2006/customXml" ds:itemID="{CB30CF38-FC1C-4F7E-8906-173D1C46E20E}">
+  <ds:schemaRefs>
+    <ds:schemaRef ds:uri="http://schemas.openxmlformats.org/officeDocument/2006/bibliography"/>
+  </ds:schemaRefs>
+</ds:datastoreItem>
+</file>
+
+<file path=customXml/itemProps15.xml><?xml version="1.0" encoding="utf-8"?>
+<ds:datastoreItem xmlns:ds="http://schemas.openxmlformats.org/officeDocument/2006/customXml" ds:itemID="{24BFA8DA-E49F-46D8-8256-424115FAEA02}">
+  <ds:schemaRefs>
+    <ds:schemaRef ds:uri="http://schemas.openxmlformats.org/officeDocument/2006/bibliography"/>
+  </ds:schemaRefs>
+</ds:datastoreItem>
+</file>
+
+<file path=customXml/itemProps2.xml><?xml version="1.0" encoding="utf-8"?>
+<ds:datastoreItem xmlns:ds="http://schemas.openxmlformats.org/officeDocument/2006/customXml" ds:itemID="{E60EBD2D-F5FC-43C2-B349-567925DCBECE}">
+  <ds:schemaRefs>
+    <ds:schemaRef ds:uri="http://schemas.openxmlformats.org/officeDocument/2006/bibliography"/>
+  </ds:schemaRefs>
+</ds:datastoreItem>
+</file>
+
+<file path=customXml/itemProps3.xml><?xml version="1.0" encoding="utf-8"?>
+<ds:datastoreItem xmlns:ds="http://schemas.openxmlformats.org/officeDocument/2006/customXml" ds:itemID="{F6CF07E1-8197-4025-A0D5-FAA2ABF5201F}">
+  <ds:schemaRefs>
+    <ds:schemaRef ds:uri="http://schemas.openxmlformats.org/officeDocument/2006/bibliography"/>
+  </ds:schemaRefs>
+</ds:datastoreItem>
+</file>
+
+<file path=customXml/itemProps4.xml><?xml version="1.0" encoding="utf-8"?>
 <ds:datastoreItem xmlns:ds="http://schemas.openxmlformats.org/officeDocument/2006/customXml" ds:itemID="{D9305167-5DE9-4F87-9C1C-0BE78A8C7F0A}">
   <ds:schemaRefs>
     <ds:schemaRef ds:uri="http://schemas.openxmlformats.org/officeDocument/2006/bibliography"/>
@@ -5235,15 +5213,15 @@
 </ds:datastoreItem>
 </file>
 
-<file path=customXml/itemProps10.xml><?xml version="1.0" encoding="utf-8"?>
-<ds:datastoreItem xmlns:ds="http://schemas.openxmlformats.org/officeDocument/2006/customXml" ds:itemID="{0B5BE231-FDD9-4695-8F30-5FFD7EAECEC1}">
+<file path=customXml/itemProps5.xml><?xml version="1.0" encoding="utf-8"?>
+<ds:datastoreItem xmlns:ds="http://schemas.openxmlformats.org/officeDocument/2006/customXml" ds:itemID="{A70D54EC-3FD2-4F6C-A00A-9569CBBEDB6D}">
   <ds:schemaRefs>
     <ds:schemaRef ds:uri="http://schemas.openxmlformats.org/officeDocument/2006/bibliography"/>
   </ds:schemaRefs>
 </ds:datastoreItem>
 </file>
 
-<file path=customXml/itemProps11.xml><?xml version="1.0" encoding="utf-8"?>
+<file path=customXml/itemProps6.xml><?xml version="1.0" encoding="utf-8"?>
 <ds:datastoreItem xmlns:ds="http://schemas.openxmlformats.org/officeDocument/2006/customXml" ds:itemID="{81D7D7BC-D5A4-4E9E-937F-61FA7DADCFE9}">
   <ds:schemaRefs>
     <ds:schemaRef ds:uri="http://schemas.openxmlformats.org/officeDocument/2006/bibliography"/>
@@ -5251,31 +5229,15 @@
 </ds:datastoreItem>
 </file>
 
-<file path=customXml/itemProps12.xml><?xml version="1.0" encoding="utf-8"?>
-<ds:datastoreItem xmlns:ds="http://schemas.openxmlformats.org/officeDocument/2006/customXml" ds:itemID="{E60EBD2D-F5FC-43C2-B349-567925DCBECE}">
+<file path=customXml/itemProps7.xml><?xml version="1.0" encoding="utf-8"?>
+<ds:datastoreItem xmlns:ds="http://schemas.openxmlformats.org/officeDocument/2006/customXml" ds:itemID="{F38D1F42-5BE7-4DAD-8F72-470A2AE50D17}">
   <ds:schemaRefs>
     <ds:schemaRef ds:uri="http://schemas.openxmlformats.org/officeDocument/2006/bibliography"/>
   </ds:schemaRefs>
 </ds:datastoreItem>
 </file>
 
-<file path=customXml/itemProps13.xml><?xml version="1.0" encoding="utf-8"?>
-<ds:datastoreItem xmlns:ds="http://schemas.openxmlformats.org/officeDocument/2006/customXml" ds:itemID="{A52895E0-856F-412F-B082-875B0F557A64}">
-  <ds:schemaRefs>
-    <ds:schemaRef ds:uri="http://schemas.openxmlformats.org/officeDocument/2006/bibliography"/>
-  </ds:schemaRefs>
-</ds:datastoreItem>
-</file>
-
-<file path=customXml/itemProps14.xml><?xml version="1.0" encoding="utf-8"?>
-<ds:datastoreItem xmlns:ds="http://schemas.openxmlformats.org/officeDocument/2006/customXml" ds:itemID="{7263A588-3825-4F4E-9E4D-7D13FFD319F6}">
-  <ds:schemaRefs>
-    <ds:schemaRef ds:uri="http://schemas.openxmlformats.org/officeDocument/2006/bibliography"/>
-  </ds:schemaRefs>
-</ds:datastoreItem>
-</file>
-
-<file path=customXml/itemProps15.xml><?xml version="1.0" encoding="utf-8"?>
+<file path=customXml/itemProps8.xml><?xml version="1.0" encoding="utf-8"?>
 <ds:datastoreItem xmlns:ds="http://schemas.openxmlformats.org/officeDocument/2006/customXml" ds:itemID="{696FB771-752C-4337-936A-9B01FF9072DD}">
   <ds:schemaRefs>
     <ds:schemaRef ds:uri="http://schemas.openxmlformats.org/officeDocument/2006/bibliography"/>
@@ -5283,64 +5245,8 @@
 </ds:datastoreItem>
 </file>
 
-<file path=customXml/itemProps2.xml><?xml version="1.0" encoding="utf-8"?>
-<ds:datastoreItem xmlns:ds="http://schemas.openxmlformats.org/officeDocument/2006/customXml" ds:itemID="{F6CF07E1-8197-4025-A0D5-FAA2ABF5201F}">
-  <ds:schemaRefs>
-    <ds:schemaRef ds:uri="http://schemas.openxmlformats.org/officeDocument/2006/bibliography"/>
-  </ds:schemaRefs>
-</ds:datastoreItem>
-</file>
-
-<file path=customXml/itemProps3.xml><?xml version="1.0" encoding="utf-8"?>
-<ds:datastoreItem xmlns:ds="http://schemas.openxmlformats.org/officeDocument/2006/customXml" ds:itemID="{BD0093B3-AB75-44A8-B1AF-02814DA148AA}">
-  <ds:schemaRefs>
-    <ds:schemaRef ds:uri="http://schemas.openxmlformats.org/officeDocument/2006/bibliography"/>
-  </ds:schemaRefs>
-</ds:datastoreItem>
-</file>
-
-<file path=customXml/itemProps4.xml><?xml version="1.0" encoding="utf-8"?>
-<ds:datastoreItem xmlns:ds="http://schemas.openxmlformats.org/officeDocument/2006/customXml" ds:itemID="{86D993FC-C124-457E-BDDB-3920DE446847}">
-  <ds:schemaRefs>
-    <ds:schemaRef ds:uri="http://schemas.openxmlformats.org/officeDocument/2006/bibliography"/>
-  </ds:schemaRefs>
-</ds:datastoreItem>
-</file>
-
-<file path=customXml/itemProps5.xml><?xml version="1.0" encoding="utf-8"?>
-<ds:datastoreItem xmlns:ds="http://schemas.openxmlformats.org/officeDocument/2006/customXml" ds:itemID="{F38D1F42-5BE7-4DAD-8F72-470A2AE50D17}">
-  <ds:schemaRefs>
-    <ds:schemaRef ds:uri="http://schemas.openxmlformats.org/officeDocument/2006/bibliography"/>
-  </ds:schemaRefs>
-</ds:datastoreItem>
-</file>
-
-<file path=customXml/itemProps6.xml><?xml version="1.0" encoding="utf-8"?>
-<ds:datastoreItem xmlns:ds="http://schemas.openxmlformats.org/officeDocument/2006/customXml" ds:itemID="{A70D54EC-3FD2-4F6C-A00A-9569CBBEDB6D}">
-  <ds:schemaRefs>
-    <ds:schemaRef ds:uri="http://schemas.openxmlformats.org/officeDocument/2006/bibliography"/>
-  </ds:schemaRefs>
-</ds:datastoreItem>
-</file>
-
-<file path=customXml/itemProps7.xml><?xml version="1.0" encoding="utf-8"?>
-<ds:datastoreItem xmlns:ds="http://schemas.openxmlformats.org/officeDocument/2006/customXml" ds:itemID="{493BB3F5-D243-43FD-B1E3-B2BCB631DC00}">
-  <ds:schemaRefs>
-    <ds:schemaRef ds:uri="http://schemas.openxmlformats.org/officeDocument/2006/bibliography"/>
-  </ds:schemaRefs>
-</ds:datastoreItem>
-</file>
-
-<file path=customXml/itemProps8.xml><?xml version="1.0" encoding="utf-8"?>
-<ds:datastoreItem xmlns:ds="http://schemas.openxmlformats.org/officeDocument/2006/customXml" ds:itemID="{E1AE678C-4980-48F5-AC9C-0C44A181E20B}">
-  <ds:schemaRefs>
-    <ds:schemaRef ds:uri="http://schemas.openxmlformats.org/officeDocument/2006/bibliography"/>
-  </ds:schemaRefs>
-</ds:datastoreItem>
-</file>
-
 <file path=customXml/itemProps9.xml><?xml version="1.0" encoding="utf-8"?>
-<ds:datastoreItem xmlns:ds="http://schemas.openxmlformats.org/officeDocument/2006/customXml" ds:itemID="{D8D80A56-2E21-4D5E-81EE-82FF1E482612}">
+<ds:datastoreItem xmlns:ds="http://schemas.openxmlformats.org/officeDocument/2006/customXml" ds:itemID="{0B5BE231-FDD9-4695-8F30-5FFD7EAECEC1}">
   <ds:schemaRefs>
     <ds:schemaRef ds:uri="http://schemas.openxmlformats.org/officeDocument/2006/bibliography"/>
   </ds:schemaRefs>

</xml_diff>

<commit_message>
Now we're done, Final commit
</commit_message>
<xml_diff>
--- a/Artifacts/Responsibility.docx
+++ b/Artifacts/Responsibility.docx
@@ -23,12 +23,14 @@
           <w:lang w:val="en-US"/>
         </w:rPr>
       </w:pPr>
+      <w:proofErr w:type="spellStart"/>
       <w:r>
         <w:rPr>
           <w:lang w:val="en-US"/>
         </w:rPr>
         <w:t>Kewin</w:t>
       </w:r>
+      <w:proofErr w:type="spellEnd"/>
     </w:p>
     <w:p>
       <w:pPr>
@@ -64,6 +66,7 @@
           <w:lang w:val="en-US"/>
         </w:rPr>
       </w:pPr>
+      <w:proofErr w:type="gramStart"/>
       <w:r>
         <w:rPr>
           <w:lang w:val="en-US"/>
@@ -82,45 +85,52 @@
         </w:rPr>
         <w:t>.</w:t>
       </w:r>
-    </w:p>
-    <w:p>
-      <w:pPr>
-        <w:rPr>
-          <w:lang w:val="en-US"/>
-        </w:rPr>
-      </w:pPr>
+      <w:proofErr w:type="gramEnd"/>
+    </w:p>
+    <w:p>
+      <w:pPr>
+        <w:rPr>
+          <w:lang w:val="en-US"/>
+        </w:rPr>
+      </w:pPr>
+      <w:proofErr w:type="gramStart"/>
       <w:r>
         <w:rPr>
           <w:lang w:val="en-US"/>
         </w:rPr>
         <w:t>Picture.</w:t>
       </w:r>
-    </w:p>
-    <w:p>
-      <w:pPr>
-        <w:rPr>
-          <w:lang w:val="en-US"/>
-        </w:rPr>
-      </w:pPr>
+      <w:proofErr w:type="gramEnd"/>
+    </w:p>
+    <w:p>
+      <w:pPr>
+        <w:rPr>
+          <w:lang w:val="en-US"/>
+        </w:rPr>
+      </w:pPr>
+      <w:proofErr w:type="gramStart"/>
       <w:r>
         <w:rPr>
           <w:lang w:val="en-US"/>
         </w:rPr>
         <w:t>Controller.</w:t>
       </w:r>
-    </w:p>
-    <w:p>
-      <w:pPr>
-        <w:rPr>
-          <w:lang w:val="en-US"/>
-        </w:rPr>
-      </w:pPr>
+      <w:proofErr w:type="gramEnd"/>
+    </w:p>
+    <w:p>
+      <w:pPr>
+        <w:rPr>
+          <w:lang w:val="en-US"/>
+        </w:rPr>
+      </w:pPr>
+      <w:proofErr w:type="gramStart"/>
       <w:r>
         <w:rPr>
           <w:lang w:val="en-US"/>
         </w:rPr>
         <w:t>Unit tests.</w:t>
       </w:r>
+      <w:proofErr w:type="gramEnd"/>
     </w:p>
     <w:p>
       <w:pPr>
@@ -194,12 +204,14 @@
           <w:lang w:val="en-US"/>
         </w:rPr>
       </w:pPr>
+      <w:proofErr w:type="gramStart"/>
       <w:r>
         <w:rPr>
           <w:lang w:val="en-US"/>
         </w:rPr>
         <w:t>Class diagram.</w:t>
       </w:r>
+      <w:proofErr w:type="gramEnd"/>
     </w:p>
     <w:p>
       <w:pPr>
@@ -260,12 +272,14 @@
           <w:lang w:val="en-US"/>
         </w:rPr>
       </w:pPr>
+      <w:proofErr w:type="gramStart"/>
       <w:r>
         <w:rPr>
           <w:lang w:val="en-US"/>
         </w:rPr>
         <w:t>Appendix.</w:t>
       </w:r>
+      <w:proofErr w:type="gramEnd"/>
     </w:p>
     <w:p>
       <w:pPr>
@@ -312,52 +326,44 @@
           <w:lang w:val="en-US"/>
         </w:rPr>
       </w:pPr>
+      <w:proofErr w:type="gramStart"/>
       <w:r>
         <w:rPr>
           <w:lang w:val="en-US"/>
         </w:rPr>
         <w:t>Class diagram.</w:t>
       </w:r>
-    </w:p>
-    <w:p>
-      <w:pPr>
-        <w:rPr>
-          <w:lang w:val="en-US"/>
-        </w:rPr>
-      </w:pPr>
+      <w:proofErr w:type="gramEnd"/>
+    </w:p>
+    <w:p>
+      <w:pPr>
+        <w:rPr>
+          <w:lang w:val="en-US"/>
+        </w:rPr>
+      </w:pPr>
+      <w:proofErr w:type="gramStart"/>
       <w:r>
         <w:rPr>
           <w:lang w:val="en-US"/>
         </w:rPr>
         <w:t>Testing.</w:t>
       </w:r>
-    </w:p>
-    <w:p>
-      <w:pPr>
-        <w:rPr>
-          <w:lang w:val="en-US"/>
-        </w:rPr>
-      </w:pPr>
+      <w:proofErr w:type="gramEnd"/>
+    </w:p>
+    <w:p>
+      <w:pPr>
+        <w:rPr>
+          <w:lang w:val="en-US"/>
+        </w:rPr>
+      </w:pPr>
+      <w:proofErr w:type="gramStart"/>
       <w:r>
         <w:rPr>
           <w:lang w:val="en-US"/>
         </w:rPr>
         <w:t>Architecture Description/analysis.</w:t>
       </w:r>
-    </w:p>
-    <w:p>
-      <w:pPr>
-        <w:pStyle w:val="Undertitel"/>
-        <w:rPr>
-          <w:lang w:val="en-US"/>
-        </w:rPr>
-      </w:pPr>
-      <w:r>
-        <w:rPr>
-          <w:lang w:val="en-US"/>
-        </w:rPr>
-        <w:t>Other:</w:t>
-      </w:r>
+      <w:proofErr w:type="gramEnd"/>
     </w:p>
     <w:p>
       <w:pPr>
@@ -394,66 +400,52 @@
           <w:lang w:val="en-US"/>
         </w:rPr>
       </w:pPr>
-      <w:r>
-        <w:rPr>
-          <w:lang w:val="en-US"/>
-        </w:rPr>
-        <w:t>OfflineGui.</w:t>
-      </w:r>
-    </w:p>
-    <w:p>
-      <w:pPr>
-        <w:rPr>
-          <w:lang w:val="en-US"/>
-        </w:rPr>
-      </w:pPr>
+      <w:proofErr w:type="spellStart"/>
+      <w:proofErr w:type="gramStart"/>
+      <w:r>
+        <w:rPr>
+          <w:lang w:val="en-US"/>
+        </w:rPr>
+        <w:t>OfflineGui</w:t>
+      </w:r>
+      <w:proofErr w:type="spellEnd"/>
+      <w:r>
+        <w:rPr>
+          <w:lang w:val="en-US"/>
+        </w:rPr>
+        <w:t>.</w:t>
+      </w:r>
+      <w:proofErr w:type="gramEnd"/>
+    </w:p>
+    <w:p>
+      <w:pPr>
+        <w:rPr>
+          <w:lang w:val="en-US"/>
+        </w:rPr>
+      </w:pPr>
+      <w:proofErr w:type="gramStart"/>
       <w:r>
         <w:rPr>
           <w:lang w:val="en-US"/>
         </w:rPr>
         <w:t>Storage.</w:t>
       </w:r>
-    </w:p>
-    <w:p>
-      <w:pPr>
-        <w:rPr>
-          <w:lang w:val="en-US"/>
-        </w:rPr>
-      </w:pPr>
+      <w:proofErr w:type="gramEnd"/>
+    </w:p>
+    <w:p>
+      <w:pPr>
+        <w:rPr>
+          <w:lang w:val="en-US"/>
+        </w:rPr>
+      </w:pPr>
+      <w:proofErr w:type="gramStart"/>
       <w:r>
         <w:rPr>
           <w:lang w:val="en-US"/>
         </w:rPr>
         <w:t>Server.</w:t>
       </w:r>
-    </w:p>
-    <w:p>
-      <w:pPr>
-        <w:pStyle w:val="Undertitel"/>
-        <w:rPr>
-          <w:lang w:val="en-US"/>
-        </w:rPr>
-      </w:pPr>
-      <w:r>
-        <w:rPr>
-          <w:lang w:val="en-US"/>
-        </w:rPr>
-        <w:t>Artifacts:</w:t>
-      </w:r>
-    </w:p>
-    <w:p>
-      <w:pPr>
-        <w:pStyle w:val="Undertitel"/>
-        <w:rPr>
-          <w:lang w:val="en-US"/>
-        </w:rPr>
-      </w:pPr>
-      <w:r>
-        <w:rPr>
-          <w:lang w:val="en-US"/>
-        </w:rPr>
-        <w:t>Other:</w:t>
-      </w:r>
+      <w:proofErr w:type="gramEnd"/>
     </w:p>
     <w:p>
       <w:pPr>
@@ -479,6 +471,7 @@
           <w:lang w:val="en-US"/>
         </w:rPr>
       </w:pPr>
+      <w:proofErr w:type="spellStart"/>
       <w:r>
         <w:rPr>
           <w:lang w:val="en-US"/>
@@ -486,6 +479,7 @@
         <w:lastRenderedPageBreak/>
         <w:t>Kasra</w:t>
       </w:r>
+      <w:proofErr w:type="spellEnd"/>
     </w:p>
     <w:p>
       <w:pPr>
@@ -575,12 +569,14 @@
           <w:lang w:val="en-US"/>
         </w:rPr>
       </w:pPr>
+      <w:proofErr w:type="spellStart"/>
       <w:r>
         <w:rPr>
           <w:lang w:val="en-US"/>
         </w:rPr>
         <w:t>SliceOfPieServiceLibrary</w:t>
       </w:r>
+      <w:proofErr w:type="spellEnd"/>
     </w:p>
     <w:p>
       <w:pPr>
@@ -593,12 +589,14 @@
           <w:lang w:val="en-US"/>
         </w:rPr>
       </w:pPr>
+      <w:proofErr w:type="spellStart"/>
       <w:r>
         <w:rPr>
           <w:lang w:val="en-US"/>
         </w:rPr>
         <w:t>SliceOfPieService</w:t>
       </w:r>
+      <w:proofErr w:type="spellEnd"/>
     </w:p>
     <w:p>
       <w:pPr>
@@ -611,12 +609,14 @@
           <w:lang w:val="en-US"/>
         </w:rPr>
       </w:pPr>
+      <w:proofErr w:type="spellStart"/>
       <w:r>
         <w:rPr>
           <w:lang w:val="en-US"/>
         </w:rPr>
         <w:t>SliceOfPieClient</w:t>
       </w:r>
+      <w:proofErr w:type="spellEnd"/>
     </w:p>
     <w:p>
       <w:pPr>
@@ -651,7 +651,35 @@
         <w:rPr>
           <w:lang w:val="en-US"/>
         </w:rPr>
-        <w:t>The associated app.config/web.config files for WCF</w:t>
+        <w:t xml:space="preserve">The associated </w:t>
+      </w:r>
+      <w:proofErr w:type="spellStart"/>
+      <w:r>
+        <w:rPr>
+          <w:lang w:val="en-US"/>
+        </w:rPr>
+        <w:t>app.config</w:t>
+      </w:r>
+      <w:proofErr w:type="spellEnd"/>
+      <w:r>
+        <w:rPr>
+          <w:lang w:val="en-US"/>
+        </w:rPr>
+        <w:t>/</w:t>
+      </w:r>
+      <w:proofErr w:type="spellStart"/>
+      <w:r>
+        <w:rPr>
+          <w:lang w:val="en-US"/>
+        </w:rPr>
+        <w:t>web.config</w:t>
+      </w:r>
+      <w:proofErr w:type="spellEnd"/>
+      <w:r>
+        <w:rPr>
+          <w:lang w:val="en-US"/>
+        </w:rPr>
+        <w:t xml:space="preserve"> files for WCF</w:t>
       </w:r>
     </w:p>
     <w:p>
@@ -763,20 +791,6 @@
     </w:p>
     <w:p>
       <w:pPr>
-        <w:pStyle w:val="Undertitel"/>
-        <w:rPr>
-          <w:lang w:val="en-US"/>
-        </w:rPr>
-      </w:pPr>
-      <w:r>
-        <w:rPr>
-          <w:lang w:val="en-US"/>
-        </w:rPr>
-        <w:t>Other:</w:t>
-      </w:r>
-    </w:p>
-    <w:p>
-      <w:pPr>
         <w:pStyle w:val="Overskrift3"/>
         <w:rPr>
           <w:lang w:val="en-US"/>
@@ -827,12 +841,14 @@
           <w:lang w:val="en-US"/>
         </w:rPr>
       </w:pPr>
+      <w:proofErr w:type="spellStart"/>
       <w:r>
         <w:rPr>
           <w:lang w:val="en-US"/>
         </w:rPr>
         <w:t>SliceOfPie</w:t>
       </w:r>
+      <w:proofErr w:type="spellEnd"/>
     </w:p>
     <w:p>
       <w:pPr>
@@ -1027,8 +1043,16 @@
         <w:rPr>
           <w:lang w:val="en-US"/>
         </w:rPr>
-        <w:t>Everything regarding the WebGUI</w:t>
-      </w:r>
+        <w:t xml:space="preserve">Everything regarding the </w:t>
+      </w:r>
+      <w:proofErr w:type="spellStart"/>
+      <w:r>
+        <w:rPr>
+          <w:lang w:val="en-US"/>
+        </w:rPr>
+        <w:t>WebGUI</w:t>
+      </w:r>
+      <w:proofErr w:type="spellEnd"/>
     </w:p>
     <w:p>
       <w:pPr>
@@ -1045,8 +1069,16 @@
         <w:rPr>
           <w:lang w:val="en-US"/>
         </w:rPr>
-        <w:t>ASP.Net WebForms</w:t>
-      </w:r>
+        <w:t xml:space="preserve">ASP.Net </w:t>
+      </w:r>
+      <w:proofErr w:type="spellStart"/>
+      <w:r>
+        <w:rPr>
+          <w:lang w:val="en-US"/>
+        </w:rPr>
+        <w:t>WebForms</w:t>
+      </w:r>
+      <w:proofErr w:type="spellEnd"/>
       <w:r>
         <w:rPr>
           <w:lang w:val="en-US"/>
@@ -1121,6 +1153,11 @@
     </w:p>
     <w:p>
       <w:pPr>
+        <w:pStyle w:val="Listeafsnit"/>
+        <w:numPr>
+          <w:ilvl w:val="0"/>
+          <w:numId w:val="25"/>
+        </w:numPr>
         <w:rPr>
           <w:lang w:val="en-US"/>
         </w:rPr>
@@ -1131,6 +1168,8 @@
         </w:rPr>
         <w:t>GRASP</w:t>
       </w:r>
+      <w:bookmarkStart w:id="0" w:name="_GoBack"/>
+      <w:bookmarkEnd w:id="0"/>
     </w:p>
     <w:p>
       <w:pPr>
@@ -1229,12 +1268,28 @@
           <w:lang w:val="en-US"/>
         </w:rPr>
       </w:pPr>
-      <w:r>
-        <w:rPr>
-          <w:lang w:val="en-US"/>
-        </w:rPr>
-        <w:t>Usermanual for WebGui</w:t>
-      </w:r>
+      <w:proofErr w:type="spellStart"/>
+      <w:r>
+        <w:rPr>
+          <w:lang w:val="en-US"/>
+        </w:rPr>
+        <w:t>Usermanual</w:t>
+      </w:r>
+      <w:proofErr w:type="spellEnd"/>
+      <w:r>
+        <w:rPr>
+          <w:lang w:val="en-US"/>
+        </w:rPr>
+        <w:t xml:space="preserve"> for </w:t>
+      </w:r>
+      <w:proofErr w:type="spellStart"/>
+      <w:r>
+        <w:rPr>
+          <w:lang w:val="en-US"/>
+        </w:rPr>
+        <w:t>WebGui</w:t>
+      </w:r>
+      <w:proofErr w:type="spellEnd"/>
     </w:p>
     <w:p>
       <w:pPr>
@@ -1265,11 +1320,19 @@
           <w:lang w:val="en-US"/>
         </w:rPr>
       </w:pPr>
-      <w:r>
-        <w:rPr>
-          <w:lang w:val="en-US"/>
-        </w:rPr>
-        <w:t>WebGUI section</w:t>
+      <w:proofErr w:type="spellStart"/>
+      <w:r>
+        <w:rPr>
+          <w:lang w:val="en-US"/>
+        </w:rPr>
+        <w:t>WebGUI</w:t>
+      </w:r>
+      <w:proofErr w:type="spellEnd"/>
+      <w:r>
+        <w:rPr>
+          <w:lang w:val="en-US"/>
+        </w:rPr>
+        <w:t xml:space="preserve"> section</w:t>
       </w:r>
     </w:p>
     <w:p>
@@ -1345,12 +1408,14 @@
           <w:lang w:val="en-US"/>
         </w:rPr>
       </w:pPr>
+      <w:proofErr w:type="spellStart"/>
       <w:r>
         <w:rPr>
           <w:lang w:val="en-US"/>
         </w:rPr>
         <w:t>SliceOfPieServices</w:t>
       </w:r>
+      <w:proofErr w:type="spellEnd"/>
     </w:p>
     <w:p>
       <w:pPr>
@@ -1534,8 +1599,6 @@
         </w:rPr>
         <w:t>Preparation and demonstration of the product</w:t>
       </w:r>
-      <w:bookmarkStart w:id="0" w:name="_GoBack"/>
-      <w:bookmarkEnd w:id="0"/>
     </w:p>
     <w:sectPr>
       <w:pgSz w:w="11906" w:h="16838"/>
@@ -3695,6 +3758,119 @@
     </w:lvl>
   </w:abstractNum>
   <w:abstractNum w:abstractNumId="19">
+    <w:nsid w:val="5BCF70EA"/>
+    <w:multiLevelType w:val="hybridMultilevel"/>
+    <w:tmpl w:val="01185AFE"/>
+    <w:lvl w:ilvl="0" w:tplc="04060001">
+      <w:start w:val="1"/>
+      <w:numFmt w:val="bullet"/>
+      <w:lvlText w:val=""/>
+      <w:lvlJc w:val="left"/>
+      <w:pPr>
+        <w:ind w:left="720" w:hanging="360"/>
+      </w:pPr>
+      <w:rPr>
+        <w:rFonts w:ascii="Symbol" w:hAnsi="Symbol" w:hint="default"/>
+      </w:rPr>
+    </w:lvl>
+    <w:lvl w:ilvl="1" w:tplc="04060003" w:tentative="1">
+      <w:start w:val="1"/>
+      <w:numFmt w:val="bullet"/>
+      <w:lvlText w:val="o"/>
+      <w:lvlJc w:val="left"/>
+      <w:pPr>
+        <w:ind w:left="1440" w:hanging="360"/>
+      </w:pPr>
+      <w:rPr>
+        <w:rFonts w:ascii="Courier New" w:hAnsi="Courier New" w:cs="Courier New" w:hint="default"/>
+      </w:rPr>
+    </w:lvl>
+    <w:lvl w:ilvl="2" w:tplc="04060005" w:tentative="1">
+      <w:start w:val="1"/>
+      <w:numFmt w:val="bullet"/>
+      <w:lvlText w:val=""/>
+      <w:lvlJc w:val="left"/>
+      <w:pPr>
+        <w:ind w:left="2160" w:hanging="360"/>
+      </w:pPr>
+      <w:rPr>
+        <w:rFonts w:ascii="Wingdings" w:hAnsi="Wingdings" w:hint="default"/>
+      </w:rPr>
+    </w:lvl>
+    <w:lvl w:ilvl="3" w:tplc="04060001" w:tentative="1">
+      <w:start w:val="1"/>
+      <w:numFmt w:val="bullet"/>
+      <w:lvlText w:val=""/>
+      <w:lvlJc w:val="left"/>
+      <w:pPr>
+        <w:ind w:left="2880" w:hanging="360"/>
+      </w:pPr>
+      <w:rPr>
+        <w:rFonts w:ascii="Symbol" w:hAnsi="Symbol" w:hint="default"/>
+      </w:rPr>
+    </w:lvl>
+    <w:lvl w:ilvl="4" w:tplc="04060003" w:tentative="1">
+      <w:start w:val="1"/>
+      <w:numFmt w:val="bullet"/>
+      <w:lvlText w:val="o"/>
+      <w:lvlJc w:val="left"/>
+      <w:pPr>
+        <w:ind w:left="3600" w:hanging="360"/>
+      </w:pPr>
+      <w:rPr>
+        <w:rFonts w:ascii="Courier New" w:hAnsi="Courier New" w:cs="Courier New" w:hint="default"/>
+      </w:rPr>
+    </w:lvl>
+    <w:lvl w:ilvl="5" w:tplc="04060005" w:tentative="1">
+      <w:start w:val="1"/>
+      <w:numFmt w:val="bullet"/>
+      <w:lvlText w:val=""/>
+      <w:lvlJc w:val="left"/>
+      <w:pPr>
+        <w:ind w:left="4320" w:hanging="360"/>
+      </w:pPr>
+      <w:rPr>
+        <w:rFonts w:ascii="Wingdings" w:hAnsi="Wingdings" w:hint="default"/>
+      </w:rPr>
+    </w:lvl>
+    <w:lvl w:ilvl="6" w:tplc="04060001" w:tentative="1">
+      <w:start w:val="1"/>
+      <w:numFmt w:val="bullet"/>
+      <w:lvlText w:val=""/>
+      <w:lvlJc w:val="left"/>
+      <w:pPr>
+        <w:ind w:left="5040" w:hanging="360"/>
+      </w:pPr>
+      <w:rPr>
+        <w:rFonts w:ascii="Symbol" w:hAnsi="Symbol" w:hint="default"/>
+      </w:rPr>
+    </w:lvl>
+    <w:lvl w:ilvl="7" w:tplc="04060003" w:tentative="1">
+      <w:start w:val="1"/>
+      <w:numFmt w:val="bullet"/>
+      <w:lvlText w:val="o"/>
+      <w:lvlJc w:val="left"/>
+      <w:pPr>
+        <w:ind w:left="5760" w:hanging="360"/>
+      </w:pPr>
+      <w:rPr>
+        <w:rFonts w:ascii="Courier New" w:hAnsi="Courier New" w:cs="Courier New" w:hint="default"/>
+      </w:rPr>
+    </w:lvl>
+    <w:lvl w:ilvl="8" w:tplc="04060005" w:tentative="1">
+      <w:start w:val="1"/>
+      <w:numFmt w:val="bullet"/>
+      <w:lvlText w:val=""/>
+      <w:lvlJc w:val="left"/>
+      <w:pPr>
+        <w:ind w:left="6480" w:hanging="360"/>
+      </w:pPr>
+      <w:rPr>
+        <w:rFonts w:ascii="Wingdings" w:hAnsi="Wingdings" w:hint="default"/>
+      </w:rPr>
+    </w:lvl>
+  </w:abstractNum>
+  <w:abstractNum w:abstractNumId="20">
     <w:nsid w:val="5CC41B1B"/>
     <w:multiLevelType w:val="hybridMultilevel"/>
     <w:tmpl w:val="E6222C06"/>
@@ -3806,7 +3982,7 @@
       </w:rPr>
     </w:lvl>
   </w:abstractNum>
-  <w:abstractNum w:abstractNumId="20">
+  <w:abstractNum w:abstractNumId="21">
     <w:nsid w:val="68350B29"/>
     <w:multiLevelType w:val="hybridMultilevel"/>
     <w:tmpl w:val="98B26FBC"/>
@@ -3919,7 +4095,7 @@
       </w:rPr>
     </w:lvl>
   </w:abstractNum>
-  <w:abstractNum w:abstractNumId="21">
+  <w:abstractNum w:abstractNumId="22">
     <w:nsid w:val="6D4243AE"/>
     <w:multiLevelType w:val="hybridMultilevel"/>
     <w:tmpl w:val="7B5CE468"/>
@@ -4032,7 +4208,7 @@
       </w:rPr>
     </w:lvl>
   </w:abstractNum>
-  <w:abstractNum w:abstractNumId="22">
+  <w:abstractNum w:abstractNumId="23">
     <w:nsid w:val="71FC1BB6"/>
     <w:multiLevelType w:val="hybridMultilevel"/>
     <w:tmpl w:val="A3A8FB20"/>
@@ -4145,7 +4321,7 @@
       </w:rPr>
     </w:lvl>
   </w:abstractNum>
-  <w:abstractNum w:abstractNumId="23">
+  <w:abstractNum w:abstractNumId="24">
     <w:nsid w:val="75A91A64"/>
     <w:multiLevelType w:val="hybridMultilevel"/>
     <w:tmpl w:val="2F2C07F6"/>
@@ -4259,7 +4435,7 @@
     </w:lvl>
   </w:abstractNum>
   <w:num w:numId="1">
-    <w:abstractNumId w:val="19"/>
+    <w:abstractNumId w:val="20"/>
   </w:num>
   <w:num w:numId="2">
     <w:abstractNumId w:val="4"/>
@@ -4268,7 +4444,7 @@
     <w:abstractNumId w:val="14"/>
   </w:num>
   <w:num w:numId="4">
-    <w:abstractNumId w:val="23"/>
+    <w:abstractNumId w:val="24"/>
   </w:num>
   <w:num w:numId="5">
     <w:abstractNumId w:val="0"/>
@@ -4292,10 +4468,10 @@
     <w:abstractNumId w:val="18"/>
   </w:num>
   <w:num w:numId="12">
-    <w:abstractNumId w:val="21"/>
+    <w:abstractNumId w:val="22"/>
   </w:num>
   <w:num w:numId="13">
-    <w:abstractNumId w:val="20"/>
+    <w:abstractNumId w:val="21"/>
   </w:num>
   <w:num w:numId="14">
     <w:abstractNumId w:val="12"/>
@@ -4322,13 +4498,16 @@
     <w:abstractNumId w:val="13"/>
   </w:num>
   <w:num w:numId="22">
-    <w:abstractNumId w:val="22"/>
+    <w:abstractNumId w:val="23"/>
   </w:num>
   <w:num w:numId="23">
     <w:abstractNumId w:val="15"/>
   </w:num>
   <w:num w:numId="24">
     <w:abstractNumId w:val="11"/>
+  </w:num>
+  <w:num w:numId="25">
+    <w:abstractNumId w:val="19"/>
   </w:num>
 </w:numbering>
 </file>
@@ -5619,6 +5798,78 @@
 </file>
 
 <file path=customXml/itemProps1.xml><?xml version="1.0" encoding="utf-8"?>
+<ds:datastoreItem xmlns:ds="http://schemas.openxmlformats.org/officeDocument/2006/customXml" ds:itemID="{86D993FC-C124-457E-BDDB-3920DE446847}">
+  <ds:schemaRefs>
+    <ds:schemaRef ds:uri="http://schemas.openxmlformats.org/officeDocument/2006/bibliography"/>
+  </ds:schemaRefs>
+</ds:datastoreItem>
+</file>
+
+<file path=customXml/itemProps10.xml><?xml version="1.0" encoding="utf-8"?>
+<ds:datastoreItem xmlns:ds="http://schemas.openxmlformats.org/officeDocument/2006/customXml" ds:itemID="{E5D8CDBD-6222-4433-AA6F-74207A7871DC}">
+  <ds:schemaRefs>
+    <ds:schemaRef ds:uri="http://schemas.openxmlformats.org/officeDocument/2006/bibliography"/>
+  </ds:schemaRefs>
+</ds:datastoreItem>
+</file>
+
+<file path=customXml/itemProps11.xml><?xml version="1.0" encoding="utf-8"?>
+<ds:datastoreItem xmlns:ds="http://schemas.openxmlformats.org/officeDocument/2006/customXml" ds:itemID="{D9305167-5DE9-4F87-9C1C-0BE78A8C7F0A}">
+  <ds:schemaRefs>
+    <ds:schemaRef ds:uri="http://schemas.openxmlformats.org/officeDocument/2006/bibliography"/>
+  </ds:schemaRefs>
+</ds:datastoreItem>
+</file>
+
+<file path=customXml/itemProps12.xml><?xml version="1.0" encoding="utf-8"?>
+<ds:datastoreItem xmlns:ds="http://schemas.openxmlformats.org/officeDocument/2006/customXml" ds:itemID="{F5585F50-094E-4623-A623-CFD705EE8A35}">
+  <ds:schemaRefs>
+    <ds:schemaRef ds:uri="http://schemas.openxmlformats.org/officeDocument/2006/bibliography"/>
+  </ds:schemaRefs>
+</ds:datastoreItem>
+</file>
+
+<file path=customXml/itemProps13.xml><?xml version="1.0" encoding="utf-8"?>
+<ds:datastoreItem xmlns:ds="http://schemas.openxmlformats.org/officeDocument/2006/customXml" ds:itemID="{F7F6C82D-E5FD-4AA4-B054-9B9D99D9E981}">
+  <ds:schemaRefs>
+    <ds:schemaRef ds:uri="http://schemas.openxmlformats.org/officeDocument/2006/bibliography"/>
+  </ds:schemaRefs>
+</ds:datastoreItem>
+</file>
+
+<file path=customXml/itemProps14.xml><?xml version="1.0" encoding="utf-8"?>
+<ds:datastoreItem xmlns:ds="http://schemas.openxmlformats.org/officeDocument/2006/customXml" ds:itemID="{0A21933D-A134-49C0-A11F-A4D3CE43D830}">
+  <ds:schemaRefs>
+    <ds:schemaRef ds:uri="http://schemas.openxmlformats.org/officeDocument/2006/bibliography"/>
+  </ds:schemaRefs>
+</ds:datastoreItem>
+</file>
+
+<file path=customXml/itemProps15.xml><?xml version="1.0" encoding="utf-8"?>
+<ds:datastoreItem xmlns:ds="http://schemas.openxmlformats.org/officeDocument/2006/customXml" ds:itemID="{4D1A91F6-D235-42EA-8C1E-2310C3A4CF55}">
+  <ds:schemaRefs>
+    <ds:schemaRef ds:uri="http://schemas.openxmlformats.org/officeDocument/2006/bibliography"/>
+  </ds:schemaRefs>
+</ds:datastoreItem>
+</file>
+
+<file path=customXml/itemProps2.xml><?xml version="1.0" encoding="utf-8"?>
+<ds:datastoreItem xmlns:ds="http://schemas.openxmlformats.org/officeDocument/2006/customXml" ds:itemID="{75355423-92E4-4BA4-9E19-8C1986C22F35}">
+  <ds:schemaRefs>
+    <ds:schemaRef ds:uri="http://schemas.openxmlformats.org/officeDocument/2006/bibliography"/>
+  </ds:schemaRefs>
+</ds:datastoreItem>
+</file>
+
+<file path=customXml/itemProps3.xml><?xml version="1.0" encoding="utf-8"?>
+<ds:datastoreItem xmlns:ds="http://schemas.openxmlformats.org/officeDocument/2006/customXml" ds:itemID="{04F85819-AB8B-42A9-9E66-66332AA1D986}">
+  <ds:schemaRefs>
+    <ds:schemaRef ds:uri="http://schemas.openxmlformats.org/officeDocument/2006/bibliography"/>
+  </ds:schemaRefs>
+</ds:datastoreItem>
+</file>
+
+<file path=customXml/itemProps4.xml><?xml version="1.0" encoding="utf-8"?>
 <ds:datastoreItem xmlns:ds="http://schemas.openxmlformats.org/officeDocument/2006/customXml" ds:itemID="{83B2F9DD-165B-4D43-8171-1D682224C01C}">
   <ds:schemaRefs>
     <ds:schemaRef ds:uri="http://schemas.openxmlformats.org/officeDocument/2006/bibliography"/>
@@ -5626,15 +5877,15 @@
 </ds:datastoreItem>
 </file>
 
-<file path=customXml/itemProps10.xml><?xml version="1.0" encoding="utf-8"?>
-<ds:datastoreItem xmlns:ds="http://schemas.openxmlformats.org/officeDocument/2006/customXml" ds:itemID="{0B5BE231-FDD9-4695-8F30-5FFD7EAECEC1}">
+<file path=customXml/itemProps5.xml><?xml version="1.0" encoding="utf-8"?>
+<ds:datastoreItem xmlns:ds="http://schemas.openxmlformats.org/officeDocument/2006/customXml" ds:itemID="{0F77B0DB-0A03-4DC7-8C81-89D2A3F4E59E}">
   <ds:schemaRefs>
     <ds:schemaRef ds:uri="http://schemas.openxmlformats.org/officeDocument/2006/bibliography"/>
   </ds:schemaRefs>
 </ds:datastoreItem>
 </file>
 
-<file path=customXml/itemProps11.xml><?xml version="1.0" encoding="utf-8"?>
+<file path=customXml/itemProps6.xml><?xml version="1.0" encoding="utf-8"?>
 <ds:datastoreItem xmlns:ds="http://schemas.openxmlformats.org/officeDocument/2006/customXml" ds:itemID="{F38D1F42-5BE7-4DAD-8F72-470A2AE50D17}">
   <ds:schemaRefs>
     <ds:schemaRef ds:uri="http://schemas.openxmlformats.org/officeDocument/2006/bibliography"/>
@@ -5642,31 +5893,15 @@
 </ds:datastoreItem>
 </file>
 
-<file path=customXml/itemProps12.xml><?xml version="1.0" encoding="utf-8"?>
-<ds:datastoreItem xmlns:ds="http://schemas.openxmlformats.org/officeDocument/2006/customXml" ds:itemID="{75355423-92E4-4BA4-9E19-8C1986C22F35}">
+<file path=customXml/itemProps7.xml><?xml version="1.0" encoding="utf-8"?>
+<ds:datastoreItem xmlns:ds="http://schemas.openxmlformats.org/officeDocument/2006/customXml" ds:itemID="{D8D80A56-2E21-4D5E-81EE-82FF1E482612}">
   <ds:schemaRefs>
     <ds:schemaRef ds:uri="http://schemas.openxmlformats.org/officeDocument/2006/bibliography"/>
   </ds:schemaRefs>
 </ds:datastoreItem>
 </file>
 
-<file path=customXml/itemProps13.xml><?xml version="1.0" encoding="utf-8"?>
-<ds:datastoreItem xmlns:ds="http://schemas.openxmlformats.org/officeDocument/2006/customXml" ds:itemID="{29CAA0AF-1D99-404B-A122-E82887DAC94B}">
-  <ds:schemaRefs>
-    <ds:schemaRef ds:uri="http://schemas.openxmlformats.org/officeDocument/2006/bibliography"/>
-  </ds:schemaRefs>
-</ds:datastoreItem>
-</file>
-
-<file path=customXml/itemProps14.xml><?xml version="1.0" encoding="utf-8"?>
-<ds:datastoreItem xmlns:ds="http://schemas.openxmlformats.org/officeDocument/2006/customXml" ds:itemID="{F5585F50-094E-4623-A623-CFD705EE8A35}">
-  <ds:schemaRefs>
-    <ds:schemaRef ds:uri="http://schemas.openxmlformats.org/officeDocument/2006/bibliography"/>
-  </ds:schemaRefs>
-</ds:datastoreItem>
-</file>
-
-<file path=customXml/itemProps15.xml><?xml version="1.0" encoding="utf-8"?>
+<file path=customXml/itemProps8.xml><?xml version="1.0" encoding="utf-8"?>
 <ds:datastoreItem xmlns:ds="http://schemas.openxmlformats.org/officeDocument/2006/customXml" ds:itemID="{B0CA6C5C-F09B-46E3-B344-44762A91737D}">
   <ds:schemaRefs>
     <ds:schemaRef ds:uri="http://schemas.openxmlformats.org/officeDocument/2006/bibliography"/>
@@ -5674,64 +5909,8 @@
 </ds:datastoreItem>
 </file>
 
-<file path=customXml/itemProps2.xml><?xml version="1.0" encoding="utf-8"?>
-<ds:datastoreItem xmlns:ds="http://schemas.openxmlformats.org/officeDocument/2006/customXml" ds:itemID="{04F85819-AB8B-42A9-9E66-66332AA1D986}">
-  <ds:schemaRefs>
-    <ds:schemaRef ds:uri="http://schemas.openxmlformats.org/officeDocument/2006/bibliography"/>
-  </ds:schemaRefs>
-</ds:datastoreItem>
-</file>
-
-<file path=customXml/itemProps3.xml><?xml version="1.0" encoding="utf-8"?>
-<ds:datastoreItem xmlns:ds="http://schemas.openxmlformats.org/officeDocument/2006/customXml" ds:itemID="{CB30CF38-FC1C-4F7E-8906-173D1C46E20E}">
-  <ds:schemaRefs>
-    <ds:schemaRef ds:uri="http://schemas.openxmlformats.org/officeDocument/2006/bibliography"/>
-  </ds:schemaRefs>
-</ds:datastoreItem>
-</file>
-
-<file path=customXml/itemProps4.xml><?xml version="1.0" encoding="utf-8"?>
-<ds:datastoreItem xmlns:ds="http://schemas.openxmlformats.org/officeDocument/2006/customXml" ds:itemID="{E5D8CDBD-6222-4433-AA6F-74207A7871DC}">
-  <ds:schemaRefs>
-    <ds:schemaRef ds:uri="http://schemas.openxmlformats.org/officeDocument/2006/bibliography"/>
-  </ds:schemaRefs>
-</ds:datastoreItem>
-</file>
-
-<file path=customXml/itemProps5.xml><?xml version="1.0" encoding="utf-8"?>
-<ds:datastoreItem xmlns:ds="http://schemas.openxmlformats.org/officeDocument/2006/customXml" ds:itemID="{D8D80A56-2E21-4D5E-81EE-82FF1E482612}">
-  <ds:schemaRefs>
-    <ds:schemaRef ds:uri="http://schemas.openxmlformats.org/officeDocument/2006/bibliography"/>
-  </ds:schemaRefs>
-</ds:datastoreItem>
-</file>
-
-<file path=customXml/itemProps6.xml><?xml version="1.0" encoding="utf-8"?>
-<ds:datastoreItem xmlns:ds="http://schemas.openxmlformats.org/officeDocument/2006/customXml" ds:itemID="{0F77B0DB-0A03-4DC7-8C81-89D2A3F4E59E}">
-  <ds:schemaRefs>
-    <ds:schemaRef ds:uri="http://schemas.openxmlformats.org/officeDocument/2006/bibliography"/>
-  </ds:schemaRefs>
-</ds:datastoreItem>
-</file>
-
-<file path=customXml/itemProps7.xml><?xml version="1.0" encoding="utf-8"?>
-<ds:datastoreItem xmlns:ds="http://schemas.openxmlformats.org/officeDocument/2006/customXml" ds:itemID="{86D993FC-C124-457E-BDDB-3920DE446847}">
-  <ds:schemaRefs>
-    <ds:schemaRef ds:uri="http://schemas.openxmlformats.org/officeDocument/2006/bibliography"/>
-  </ds:schemaRefs>
-</ds:datastoreItem>
-</file>
-
-<file path=customXml/itemProps8.xml><?xml version="1.0" encoding="utf-8"?>
-<ds:datastoreItem xmlns:ds="http://schemas.openxmlformats.org/officeDocument/2006/customXml" ds:itemID="{5B5F8014-074F-45E9-8AA1-7F97FBDC20DE}">
-  <ds:schemaRefs>
-    <ds:schemaRef ds:uri="http://schemas.openxmlformats.org/officeDocument/2006/bibliography"/>
-  </ds:schemaRefs>
-</ds:datastoreItem>
-</file>
-
 <file path=customXml/itemProps9.xml><?xml version="1.0" encoding="utf-8"?>
-<ds:datastoreItem xmlns:ds="http://schemas.openxmlformats.org/officeDocument/2006/customXml" ds:itemID="{D9305167-5DE9-4F87-9C1C-0BE78A8C7F0A}">
+<ds:datastoreItem xmlns:ds="http://schemas.openxmlformats.org/officeDocument/2006/customXml" ds:itemID="{0B5BE231-FDD9-4695-8F30-5FFD7EAECEC1}">
   <ds:schemaRefs>
     <ds:schemaRef ds:uri="http://schemas.openxmlformats.org/officeDocument/2006/bibliography"/>
   </ds:schemaRefs>

</xml_diff>